<commit_message>
Added more steps to the pipeline description
</commit_message>
<xml_diff>
--- a/documentation.docx
+++ b/documentation.docx
@@ -23,6 +23,254 @@
         <w:jc w:val="center"/>
       </w:pPr>
     </w:p>
+    <w:p>
+      <w:r>
+        <w:rPr>
+          <w:u w:val="single"/>
+        </w:rPr>
+        <w:t>Step 0:</w:t>
+      </w:r>
+      <w:r>
+        <w:t xml:space="preserve"> Make sure you have the following files in the same folder:</w:t>
+      </w:r>
+    </w:p>
+    <w:p/>
+    <w:p>
+      <w:r>
+        <w:t>Python files</w:t>
+      </w:r>
+    </w:p>
+    <w:p>
+      <w:pPr>
+        <w:pStyle w:val="ListParagraph"/>
+        <w:numPr>
+          <w:ilvl w:val="0"/>
+          <w:numId w:val="1"/>
+        </w:numPr>
+      </w:pPr>
+      <w:r>
+        <w:t>Analyzer.py</w:t>
+      </w:r>
+    </w:p>
+    <w:p>
+      <w:pPr>
+        <w:pStyle w:val="ListParagraph"/>
+        <w:numPr>
+          <w:ilvl w:val="0"/>
+          <w:numId w:val="1"/>
+        </w:numPr>
+      </w:pPr>
+      <w:r>
+        <w:t>IGVBatch.py</w:t>
+      </w:r>
+    </w:p>
+    <w:p>
+      <w:pPr>
+        <w:pStyle w:val="ListParagraph"/>
+        <w:numPr>
+          <w:ilvl w:val="0"/>
+          <w:numId w:val="1"/>
+        </w:numPr>
+      </w:pPr>
+      <w:r>
+        <w:t>readcount.py</w:t>
+      </w:r>
+    </w:p>
+    <w:p>
+      <w:pPr>
+        <w:pStyle w:val="ListParagraph"/>
+        <w:numPr>
+          <w:ilvl w:val="0"/>
+          <w:numId w:val="1"/>
+        </w:numPr>
+      </w:pPr>
+      <w:r>
+        <w:t>v12-q50.py</w:t>
+      </w:r>
+    </w:p>
+    <w:p>
+      <w:pPr>
+        <w:pStyle w:val="ListParagraph"/>
+        <w:numPr>
+          <w:ilvl w:val="0"/>
+          <w:numId w:val="1"/>
+        </w:numPr>
+      </w:pPr>
+      <w:r>
+        <w:t>merger.py</w:t>
+      </w:r>
+    </w:p>
+    <w:p>
+      <w:pPr>
+        <w:pStyle w:val="ListParagraph"/>
+        <w:numPr>
+          <w:ilvl w:val="0"/>
+          <w:numId w:val="1"/>
+        </w:numPr>
+      </w:pPr>
+      <w:r>
+        <w:t>zeroscreator.py</w:t>
+      </w:r>
+    </w:p>
+    <w:p/>
+    <w:p>
+      <w:r>
+        <w:t>Text Files</w:t>
+      </w:r>
+    </w:p>
+    <w:p>
+      <w:pPr>
+        <w:pStyle w:val="ListParagraph"/>
+        <w:numPr>
+          <w:ilvl w:val="0"/>
+          <w:numId w:val="1"/>
+        </w:numPr>
+      </w:pPr>
+      <w:r>
+        <w:t>genomeADalts.txt</w:t>
+      </w:r>
+    </w:p>
+    <w:p>
+      <w:pPr>
+        <w:pStyle w:val="ListParagraph"/>
+        <w:numPr>
+          <w:ilvl w:val="0"/>
+          <w:numId w:val="1"/>
+        </w:numPr>
+      </w:pPr>
+      <w:r>
+        <w:t>genomeADposns.txt</w:t>
+      </w:r>
+    </w:p>
+    <w:p>
+      <w:pPr>
+        <w:pStyle w:val="ListParagraph"/>
+        <w:numPr>
+          <w:ilvl w:val="0"/>
+          <w:numId w:val="1"/>
+        </w:numPr>
+      </w:pPr>
+      <w:r>
+        <w:t>genomewithinst.txt</w:t>
+      </w:r>
+    </w:p>
+    <w:p/>
+    <w:p>
+      <w:r>
+        <w:t>Matlab Files</w:t>
+      </w:r>
+    </w:p>
+    <w:p>
+      <w:pPr>
+        <w:pStyle w:val="ListParagraph"/>
+        <w:numPr>
+          <w:ilvl w:val="0"/>
+          <w:numId w:val="1"/>
+        </w:numPr>
+      </w:pPr>
+      <w:r>
+        <w:t>Matlab_commands_3_16_GenomADupdate</w:t>
+      </w:r>
+      <w:r>
+        <w:t>.m</w:t>
+      </w:r>
+    </w:p>
+    <w:p>
+      <w:pPr>
+        <w:pStyle w:val="ListParagraph"/>
+        <w:numPr>
+          <w:ilvl w:val="0"/>
+          <w:numId w:val="1"/>
+        </w:numPr>
+      </w:pPr>
+      <w:r>
+        <w:t>Matlab_commands_3_16_GenomADupdate</w:t>
+      </w:r>
+      <w:r>
+        <w:t>.m~</w:t>
+      </w:r>
+    </w:p>
+    <w:p>
+      <w:pPr>
+        <w:pStyle w:val="ListParagraph"/>
+        <w:numPr>
+          <w:ilvl w:val="0"/>
+          <w:numId w:val="1"/>
+        </w:numPr>
+      </w:pPr>
+      <w:r>
+        <w:t>matlab_input_genomeADcoord.mat</w:t>
+      </w:r>
+    </w:p>
+    <w:p/>
+    <w:p>
+      <w:r>
+        <w:t>Other files</w:t>
+      </w:r>
+    </w:p>
+    <w:p>
+      <w:pPr>
+        <w:pStyle w:val="ListParagraph"/>
+        <w:numPr>
+          <w:ilvl w:val="0"/>
+          <w:numId w:val="1"/>
+        </w:numPr>
+      </w:pPr>
+      <w:r>
+        <w:t>igv_session.xml</w:t>
+      </w:r>
+    </w:p>
+    <w:p>
+      <w:pPr>
+        <w:pStyle w:val="ListParagraph"/>
+        <w:numPr>
+          <w:ilvl w:val="0"/>
+          <w:numId w:val="1"/>
+        </w:numPr>
+      </w:pPr>
+      <w:r>
+        <w:t>All .bam and .bai and .md5 files for the samples being analyzed</w:t>
+      </w:r>
+    </w:p>
+    <w:p/>
+    <w:p>
+      <w:r>
+        <w:t>Now, open the Analyzer.py</w:t>
+      </w:r>
+      <w:r>
+        <w:t xml:space="preserve"> file</w:t>
+      </w:r>
+      <w:r>
+        <w:t xml:space="preserve"> using the program PyCharm</w:t>
+      </w:r>
+      <w:r>
+        <w:t xml:space="preserve"> CE</w:t>
+      </w:r>
+      <w:bookmarkStart w:id="0" w:name="_GoBack"/>
+      <w:bookmarkEnd w:id="0"/>
+      <w:r>
+        <w:t>.</w:t>
+      </w:r>
+    </w:p>
+    <w:p/>
+    <w:p/>
+    <w:p/>
+    <w:p/>
+    <w:p/>
+    <w:p/>
+    <w:p/>
+    <w:p/>
+    <w:p/>
+    <w:p/>
+    <w:p/>
+    <w:p/>
+    <w:p/>
+    <w:p/>
+    <w:p/>
+    <w:p/>
+    <w:p/>
+    <w:p/>
+    <w:p/>
     <w:p>
       <w:r>
         <w:rPr>
@@ -242,7 +490,7 @@
                     <pic:cNvPicPr/>
                   </pic:nvPicPr>
                   <pic:blipFill>
-                    <a:blip r:embed="rId8">
+                    <a:blip r:embed="rId9">
                       <a:extLst>
                         <a:ext uri="{28A0092B-C50C-407E-A947-70E740481C1C}">
                           <a14:useLocalDpi xmlns:a14="http://schemas.microsoft.com/office/drawing/2010/main" val="0"/>
@@ -363,6 +611,9 @@
         </mc:AlternateContent>
       </w:r>
       <w:r>
+        <w:rPr>
+          <w:noProof/>
+        </w:rPr>
         <w:drawing>
           <wp:inline distT="0" distB="0" distL="0" distR="0" wp14:anchorId="0B72B68E" wp14:editId="4AD21910">
             <wp:extent cx="5486400" cy="2816225"/>
@@ -379,7 +630,7 @@
                     <pic:cNvPicPr/>
                   </pic:nvPicPr>
                   <pic:blipFill>
-                    <a:blip r:embed="rId9">
+                    <a:blip r:embed="rId10">
                       <a:extLst>
                         <a:ext uri="{28A0092B-C50C-407E-A947-70E740481C1C}">
                           <a14:useLocalDpi xmlns:a14="http://schemas.microsoft.com/office/drawing/2010/main" val="0"/>
@@ -471,7 +722,7 @@
                     <pic:cNvPicPr/>
                   </pic:nvPicPr>
                   <pic:blipFill>
-                    <a:blip r:embed="rId10">
+                    <a:blip r:embed="rId11">
                       <a:extLst>
                         <a:ext uri="{28A0092B-C50C-407E-A947-70E740481C1C}">
                           <a14:useLocalDpi xmlns:a14="http://schemas.microsoft.com/office/drawing/2010/main" val="0"/>
@@ -526,7 +777,6 @@
         <w:rPr>
           <w:u w:val="single"/>
         </w:rPr>
-        <w:lastRenderedPageBreak/>
         <w:t>Step 3:</w:t>
       </w:r>
       <w:r>
@@ -563,7 +813,7 @@
                     <pic:cNvPicPr/>
                   </pic:nvPicPr>
                   <pic:blipFill>
-                    <a:blip r:embed="rId11">
+                    <a:blip r:embed="rId12">
                       <a:extLst>
                         <a:ext uri="{28A0092B-C50C-407E-A947-70E740481C1C}">
                           <a14:useLocalDpi xmlns:a14="http://schemas.microsoft.com/office/drawing/2010/main" val="0"/>
@@ -613,12 +863,7 @@
         <w:t xml:space="preserve"> </w:t>
       </w:r>
       <w:r>
-        <w:t xml:space="preserve">Now, click “Run matlab script” in the previous window. Then, when the </w:t>
-      </w:r>
-      <w:bookmarkStart w:id="0" w:name="_GoBack"/>
-      <w:bookmarkEnd w:id="0"/>
-      <w:r>
-        <w:t xml:space="preserve">Matlab script has completed, then the filtered data of interest is in the file </w:t>
+        <w:t xml:space="preserve">Now, click “Run matlab script” in the previous window. Then, when the Matlab script has completed, then the filtered data of interest is in the file </w:t>
       </w:r>
       <w:r>
         <w:t>“aafilterdata.csv”, which can be opened in Excel.</w:t>
@@ -809,7 +1054,7 @@
                     <pic:cNvPicPr/>
                   </pic:nvPicPr>
                   <pic:blipFill>
-                    <a:blip r:embed="rId10">
+                    <a:blip r:embed="rId11">
                       <a:extLst>
                         <a:ext uri="{28A0092B-C50C-407E-A947-70E740481C1C}">
                           <a14:useLocalDpi xmlns:a14="http://schemas.microsoft.com/office/drawing/2010/main" val="0"/>
@@ -865,7 +1110,7 @@
                     <pic:cNvPicPr/>
                   </pic:nvPicPr>
                   <pic:blipFill>
-                    <a:blip r:embed="rId12">
+                    <a:blip r:embed="rId13">
                       <a:extLst>
                         <a:ext uri="{28A0092B-C50C-407E-A947-70E740481C1C}">
                           <a14:useLocalDpi xmlns:a14="http://schemas.microsoft.com/office/drawing/2010/main" val="0"/>
@@ -898,8 +1143,8 @@
       </w:r>
     </w:p>
     <w:sectPr>
-      <w:footerReference w:type="even" r:id="rId13"/>
-      <w:footerReference w:type="default" r:id="rId14"/>
+      <w:footerReference w:type="even" r:id="rId14"/>
+      <w:footerReference w:type="default" r:id="rId15"/>
       <w:pgSz w:w="12240" w:h="15840"/>
       <w:pgMar w:top="1440" w:right="1800" w:bottom="1440" w:left="1800" w:header="720" w:footer="720" w:gutter="0"/>
       <w:cols w:space="720"/>
@@ -1032,6 +1277,127 @@
     </w:p>
   </w:footnote>
 </w:footnotes>
+</file>
+
+<file path=word/numbering.xml><?xml version="1.0" encoding="utf-8"?>
+<w:numbering xmlns:wpc="http://schemas.microsoft.com/office/word/2010/wordprocessingCanvas" xmlns:mo="http://schemas.microsoft.com/office/mac/office/2008/main" xmlns:mc="http://schemas.openxmlformats.org/markup-compatibility/2006" xmlns:mv="urn:schemas-microsoft-com:mac:vml" xmlns:o="urn:schemas-microsoft-com:office:office" xmlns:r="http://schemas.openxmlformats.org/officeDocument/2006/relationships" xmlns:m="http://schemas.openxmlformats.org/officeDocument/2006/math" xmlns:v="urn:schemas-microsoft-com:vml" xmlns:wp14="http://schemas.microsoft.com/office/word/2010/wordprocessingDrawing" xmlns:wp="http://schemas.openxmlformats.org/drawingml/2006/wordprocessingDrawing" xmlns:w10="urn:schemas-microsoft-com:office:word" xmlns:w="http://schemas.openxmlformats.org/wordprocessingml/2006/main" xmlns:w14="http://schemas.microsoft.com/office/word/2010/wordml" xmlns:wpg="http://schemas.microsoft.com/office/word/2010/wordprocessingGroup" xmlns:wpi="http://schemas.microsoft.com/office/word/2010/wordprocessingInk" xmlns:wne="http://schemas.microsoft.com/office/word/2006/wordml" xmlns:wps="http://schemas.microsoft.com/office/word/2010/wordprocessingShape" mc:Ignorable="w14 wp14">
+  <w:abstractNum w:abstractNumId="0">
+    <w:nsid w:val="0C20616E"/>
+    <w:multiLevelType w:val="hybridMultilevel"/>
+    <w:tmpl w:val="1C7C1C1E"/>
+    <w:lvl w:ilvl="0" w:tplc="04090001">
+      <w:start w:val="1"/>
+      <w:numFmt w:val="bullet"/>
+      <w:lvlText w:val=""/>
+      <w:lvlJc w:val="left"/>
+      <w:pPr>
+        <w:ind w:left="720" w:hanging="360"/>
+      </w:pPr>
+      <w:rPr>
+        <w:rFonts w:ascii="Symbol" w:hAnsi="Symbol" w:hint="default"/>
+      </w:rPr>
+    </w:lvl>
+    <w:lvl w:ilvl="1" w:tplc="04090003" w:tentative="1">
+      <w:start w:val="1"/>
+      <w:numFmt w:val="bullet"/>
+      <w:lvlText w:val="o"/>
+      <w:lvlJc w:val="left"/>
+      <w:pPr>
+        <w:ind w:left="1440" w:hanging="360"/>
+      </w:pPr>
+      <w:rPr>
+        <w:rFonts w:ascii="Courier New" w:hAnsi="Courier New" w:hint="default"/>
+      </w:rPr>
+    </w:lvl>
+    <w:lvl w:ilvl="2" w:tplc="04090005" w:tentative="1">
+      <w:start w:val="1"/>
+      <w:numFmt w:val="bullet"/>
+      <w:lvlText w:val=""/>
+      <w:lvlJc w:val="left"/>
+      <w:pPr>
+        <w:ind w:left="2160" w:hanging="360"/>
+      </w:pPr>
+      <w:rPr>
+        <w:rFonts w:ascii="Wingdings" w:hAnsi="Wingdings" w:hint="default"/>
+      </w:rPr>
+    </w:lvl>
+    <w:lvl w:ilvl="3" w:tplc="04090001" w:tentative="1">
+      <w:start w:val="1"/>
+      <w:numFmt w:val="bullet"/>
+      <w:lvlText w:val=""/>
+      <w:lvlJc w:val="left"/>
+      <w:pPr>
+        <w:ind w:left="2880" w:hanging="360"/>
+      </w:pPr>
+      <w:rPr>
+        <w:rFonts w:ascii="Symbol" w:hAnsi="Symbol" w:hint="default"/>
+      </w:rPr>
+    </w:lvl>
+    <w:lvl w:ilvl="4" w:tplc="04090003" w:tentative="1">
+      <w:start w:val="1"/>
+      <w:numFmt w:val="bullet"/>
+      <w:lvlText w:val="o"/>
+      <w:lvlJc w:val="left"/>
+      <w:pPr>
+        <w:ind w:left="3600" w:hanging="360"/>
+      </w:pPr>
+      <w:rPr>
+        <w:rFonts w:ascii="Courier New" w:hAnsi="Courier New" w:hint="default"/>
+      </w:rPr>
+    </w:lvl>
+    <w:lvl w:ilvl="5" w:tplc="04090005" w:tentative="1">
+      <w:start w:val="1"/>
+      <w:numFmt w:val="bullet"/>
+      <w:lvlText w:val=""/>
+      <w:lvlJc w:val="left"/>
+      <w:pPr>
+        <w:ind w:left="4320" w:hanging="360"/>
+      </w:pPr>
+      <w:rPr>
+        <w:rFonts w:ascii="Wingdings" w:hAnsi="Wingdings" w:hint="default"/>
+      </w:rPr>
+    </w:lvl>
+    <w:lvl w:ilvl="6" w:tplc="04090001" w:tentative="1">
+      <w:start w:val="1"/>
+      <w:numFmt w:val="bullet"/>
+      <w:lvlText w:val=""/>
+      <w:lvlJc w:val="left"/>
+      <w:pPr>
+        <w:ind w:left="5040" w:hanging="360"/>
+      </w:pPr>
+      <w:rPr>
+        <w:rFonts w:ascii="Symbol" w:hAnsi="Symbol" w:hint="default"/>
+      </w:rPr>
+    </w:lvl>
+    <w:lvl w:ilvl="7" w:tplc="04090003" w:tentative="1">
+      <w:start w:val="1"/>
+      <w:numFmt w:val="bullet"/>
+      <w:lvlText w:val="o"/>
+      <w:lvlJc w:val="left"/>
+      <w:pPr>
+        <w:ind w:left="5760" w:hanging="360"/>
+      </w:pPr>
+      <w:rPr>
+        <w:rFonts w:ascii="Courier New" w:hAnsi="Courier New" w:hint="default"/>
+      </w:rPr>
+    </w:lvl>
+    <w:lvl w:ilvl="8" w:tplc="04090005" w:tentative="1">
+      <w:start w:val="1"/>
+      <w:numFmt w:val="bullet"/>
+      <w:lvlText w:val=""/>
+      <w:lvlJc w:val="left"/>
+      <w:pPr>
+        <w:ind w:left="6480" w:hanging="360"/>
+      </w:pPr>
+      <w:rPr>
+        <w:rFonts w:ascii="Wingdings" w:hAnsi="Wingdings" w:hint="default"/>
+      </w:rPr>
+    </w:lvl>
+  </w:abstractNum>
+  <w:num w:numId="1">
+    <w:abstractNumId w:val="0"/>
+  </w:num>
+</w:numbering>
 </file>
 
 <file path=word/styles.xml><?xml version="1.0" encoding="utf-8"?>
@@ -1193,7 +1559,6 @@
   <w:style w:type="character" w:default="1" w:styleId="DefaultParagraphFont">
     <w:name w:val="Default Paragraph Font"/>
     <w:uiPriority w:val="1"/>
-    <w:semiHidden/>
     <w:unhideWhenUsed/>
   </w:style>
   <w:style w:type="table" w:default="1" w:styleId="TableNormal">
@@ -1272,6 +1637,17 @@
     <w:semiHidden/>
     <w:unhideWhenUsed/>
     <w:rsid w:val="00396E11"/>
+  </w:style>
+  <w:style w:type="paragraph" w:styleId="ListParagraph">
+    <w:name w:val="List Paragraph"/>
+    <w:basedOn w:val="Normal"/>
+    <w:uiPriority w:val="34"/>
+    <w:qFormat/>
+    <w:rsid w:val="00634D8E"/>
+    <w:pPr>
+      <w:ind w:left="720"/>
+      <w:contextualSpacing/>
+    </w:pPr>
   </w:style>
 </w:styles>
 </file>
@@ -1435,7 +1811,6 @@
   <w:style w:type="character" w:default="1" w:styleId="DefaultParagraphFont">
     <w:name w:val="Default Paragraph Font"/>
     <w:uiPriority w:val="1"/>
-    <w:semiHidden/>
     <w:unhideWhenUsed/>
   </w:style>
   <w:style w:type="table" w:default="1" w:styleId="TableNormal">
@@ -1514,6 +1889,17 @@
     <w:semiHidden/>
     <w:unhideWhenUsed/>
     <w:rsid w:val="00396E11"/>
+  </w:style>
+  <w:style w:type="paragraph" w:styleId="ListParagraph">
+    <w:name w:val="List Paragraph"/>
+    <w:basedOn w:val="Normal"/>
+    <w:uiPriority w:val="34"/>
+    <w:qFormat/>
+    <w:rsid w:val="00634D8E"/>
+    <w:pPr>
+      <w:ind w:left="720"/>
+      <w:contextualSpacing/>
+    </w:pPr>
   </w:style>
 </w:styles>
 </file>
@@ -1843,7 +2229,7 @@
 </file>
 
 <file path=customXml/itemProps1.xml><?xml version="1.0" encoding="utf-8"?>
-<ds:datastoreItem xmlns:ds="http://schemas.openxmlformats.org/officeDocument/2006/customXml" ds:itemID="{EFE3DE60-D0DC-2A41-AA97-228B8047DCE2}">
+<ds:datastoreItem xmlns:ds="http://schemas.openxmlformats.org/officeDocument/2006/customXml" ds:itemID="{6E611B54-B653-9346-9797-4988351FA869}">
   <ds:schemaRefs>
     <ds:schemaRef ds:uri="http://schemas.openxmlformats.org/officeDocument/2006/bibliography"/>
   </ds:schemaRefs>

</xml_diff>

<commit_message>
Updated documentation and fixed bug with max indel freq val
</commit_message>
<xml_diff>
--- a/documentation.docx
+++ b/documentation.docx
@@ -34,7 +34,6 @@
         <w:t xml:space="preserve"> Make sure you have the following files in the same folder:</w:t>
       </w:r>
     </w:p>
-    <w:p/>
     <w:p>
       <w:r>
         <w:t>Python files</w:t>
@@ -61,7 +60,7 @@
         </w:numPr>
       </w:pPr>
       <w:r>
-        <w:t>IGVBatch.py</w:t>
+        <w:t>v12-q50.py</w:t>
       </w:r>
     </w:p>
     <w:p>
@@ -73,7 +72,7 @@
         </w:numPr>
       </w:pPr>
       <w:r>
-        <w:t>readcount.py</w:t>
+        <w:t>merger.py</w:t>
       </w:r>
     </w:p>
     <w:p>
@@ -85,7 +84,13 @@
         </w:numPr>
       </w:pPr>
       <w:r>
-        <w:t>v12-q50.py</w:t>
+        <w:t>zeroscreator.py</w:t>
+      </w:r>
+    </w:p>
+    <w:p/>
+    <w:p>
+      <w:r>
+        <w:t>Text Files</w:t>
       </w:r>
     </w:p>
     <w:p>
@@ -97,7 +102,7 @@
         </w:numPr>
       </w:pPr>
       <w:r>
-        <w:t>merger.py</w:t>
+        <w:t>genomeADalts.txt</w:t>
       </w:r>
     </w:p>
     <w:p>
@@ -109,13 +114,7 @@
         </w:numPr>
       </w:pPr>
       <w:r>
-        <w:t>zeroscreator.py</w:t>
-      </w:r>
-    </w:p>
-    <w:p/>
-    <w:p>
-      <w:r>
-        <w:t>Text Files</w:t>
+        <w:t>genomeADposns.txt</w:t>
       </w:r>
     </w:p>
     <w:p>
@@ -127,7 +126,13 @@
         </w:numPr>
       </w:pPr>
       <w:r>
-        <w:t>genomeADalts.txt</w:t>
+        <w:t>genomewithinst.txt</w:t>
+      </w:r>
+    </w:p>
+    <w:p/>
+    <w:p>
+      <w:r>
+        <w:t>Matlab Files</w:t>
       </w:r>
     </w:p>
     <w:p>
@@ -139,7 +144,10 @@
         </w:numPr>
       </w:pPr>
       <w:r>
-        <w:t>genomeADposns.txt</w:t>
+        <w:t>Matlab_commands_3_16_GenomADupdate</w:t>
+      </w:r>
+      <w:r>
+        <w:t>.m</w:t>
       </w:r>
     </w:p>
     <w:p>
@@ -151,13 +159,10 @@
         </w:numPr>
       </w:pPr>
       <w:r>
-        <w:t>genomewithinst.txt</w:t>
-      </w:r>
-    </w:p>
-    <w:p/>
-    <w:p>
-      <w:r>
-        <w:t>Matlab Files</w:t>
+        <w:t>Matlab_commands_3_16_GenomADupdate</w:t>
+      </w:r>
+      <w:r>
+        <w:t>.m~</w:t>
       </w:r>
     </w:p>
     <w:p>
@@ -169,10 +174,25 @@
         </w:numPr>
       </w:pPr>
       <w:r>
-        <w:t>Matlab_commands_3_16_GenomADupdate</w:t>
-      </w:r>
-      <w:r>
-        <w:t>.m</w:t>
+        <w:t>matlab_input_genomeADcoord.mat</w:t>
+      </w:r>
+    </w:p>
+    <w:p/>
+    <w:p>
+      <w:r>
+        <w:t>Other files</w:t>
+      </w:r>
+    </w:p>
+    <w:p>
+      <w:pPr>
+        <w:pStyle w:val="ListParagraph"/>
+        <w:numPr>
+          <w:ilvl w:val="0"/>
+          <w:numId w:val="2"/>
+        </w:numPr>
+      </w:pPr>
+      <w:r>
+        <w:t>dataWithaa.xlsm</w:t>
       </w:r>
     </w:p>
     <w:p>
@@ -184,57 +204,12 @@
         </w:numPr>
       </w:pPr>
       <w:r>
-        <w:t>Matlab_commands_3_16_GenomADupdate</w:t>
-      </w:r>
-      <w:r>
-        <w:t>.m~</w:t>
-      </w:r>
-    </w:p>
-    <w:p>
-      <w:pPr>
-        <w:pStyle w:val="ListParagraph"/>
-        <w:numPr>
-          <w:ilvl w:val="0"/>
-          <w:numId w:val="1"/>
-        </w:numPr>
-      </w:pPr>
-      <w:r>
-        <w:t>matlab_input_genomeADcoord.mat</w:t>
+        <w:t>All .bam and .bai and .md5 files for the samples being analyzed</w:t>
       </w:r>
     </w:p>
     <w:p/>
     <w:p>
       <w:r>
-        <w:t>Other files</w:t>
-      </w:r>
-    </w:p>
-    <w:p>
-      <w:pPr>
-        <w:pStyle w:val="ListParagraph"/>
-        <w:numPr>
-          <w:ilvl w:val="0"/>
-          <w:numId w:val="1"/>
-        </w:numPr>
-      </w:pPr>
-      <w:r>
-        <w:t>igv_session.xml</w:t>
-      </w:r>
-    </w:p>
-    <w:p>
-      <w:pPr>
-        <w:pStyle w:val="ListParagraph"/>
-        <w:numPr>
-          <w:ilvl w:val="0"/>
-          <w:numId w:val="1"/>
-        </w:numPr>
-      </w:pPr>
-      <w:r>
-        <w:t>All .bam and .bai and .md5 files for the samples being analyzed</w:t>
-      </w:r>
-    </w:p>
-    <w:p/>
-    <w:p>
-      <w:r>
         <w:t>Now, open the Analyzer.py</w:t>
       </w:r>
       <w:r>
@@ -246,32 +221,20 @@
       <w:r>
         <w:t xml:space="preserve"> CE</w:t>
       </w:r>
+      <w:r>
+        <w:t>.</w:t>
+      </w:r>
+    </w:p>
+    <w:p>
+      <w:pPr>
+        <w:rPr>
+          <w:u w:val="single"/>
+        </w:rPr>
+      </w:pPr>
+    </w:p>
+    <w:p>
       <w:bookmarkStart w:id="0" w:name="_GoBack"/>
       <w:bookmarkEnd w:id="0"/>
-      <w:r>
-        <w:t>.</w:t>
-      </w:r>
-    </w:p>
-    <w:p/>
-    <w:p/>
-    <w:p/>
-    <w:p/>
-    <w:p/>
-    <w:p/>
-    <w:p/>
-    <w:p/>
-    <w:p/>
-    <w:p/>
-    <w:p/>
-    <w:p/>
-    <w:p/>
-    <w:p/>
-    <w:p/>
-    <w:p/>
-    <w:p/>
-    <w:p/>
-    <w:p/>
-    <w:p>
       <w:r>
         <w:rPr>
           <w:u w:val="single"/>
@@ -301,94 +264,16 @@
         <mc:AlternateContent>
           <mc:Choice Requires="wps">
             <w:drawing>
-              <wp:anchor distT="0" distB="0" distL="114300" distR="114300" simplePos="0" relativeHeight="251660288" behindDoc="0" locked="0" layoutInCell="1" allowOverlap="1" wp14:anchorId="7BB8F48D" wp14:editId="77F6B21D">
+              <wp:anchor distT="0" distB="0" distL="114300" distR="114300" simplePos="0" relativeHeight="251659264" behindDoc="0" locked="0" layoutInCell="1" allowOverlap="1" wp14:anchorId="1A198D91" wp14:editId="02B41A2C">
                 <wp:simplePos x="0" y="0"/>
                 <wp:positionH relativeFrom="column">
-                  <wp:posOffset>1371600</wp:posOffset>
+                  <wp:posOffset>2630413</wp:posOffset>
                 </wp:positionH>
                 <wp:positionV relativeFrom="paragraph">
-                  <wp:posOffset>200025</wp:posOffset>
+                  <wp:posOffset>431678</wp:posOffset>
                 </wp:positionV>
-                <wp:extent cx="1371600" cy="342900"/>
-                <wp:effectExtent l="50800" t="25400" r="76200" b="114300"/>
-                <wp:wrapNone/>
-                <wp:docPr id="5" name="Frame 5"/>
-                <wp:cNvGraphicFramePr/>
-                <a:graphic xmlns:a="http://schemas.openxmlformats.org/drawingml/2006/main">
-                  <a:graphicData uri="http://schemas.microsoft.com/office/word/2010/wordprocessingShape">
-                    <wps:wsp>
-                      <wps:cNvSpPr/>
-                      <wps:spPr>
-                        <a:xfrm>
-                          <a:off x="0" y="0"/>
-                          <a:ext cx="1371600" cy="342900"/>
-                        </a:xfrm>
-                        <a:prstGeom prst="frame">
-                          <a:avLst/>
-                        </a:prstGeom>
-                        <a:solidFill>
-                          <a:srgbClr val="FF0000"/>
-                        </a:solidFill>
-                        <a:ln>
-                          <a:solidFill>
-                            <a:srgbClr val="FF0000"/>
-                          </a:solidFill>
-                        </a:ln>
-                      </wps:spPr>
-                      <wps:style>
-                        <a:lnRef idx="1">
-                          <a:schemeClr val="accent1"/>
-                        </a:lnRef>
-                        <a:fillRef idx="3">
-                          <a:schemeClr val="accent1"/>
-                        </a:fillRef>
-                        <a:effectRef idx="2">
-                          <a:schemeClr val="accent1"/>
-                        </a:effectRef>
-                        <a:fontRef idx="minor">
-                          <a:schemeClr val="lt1"/>
-                        </a:fontRef>
-                      </wps:style>
-                      <wps:bodyPr rot="0" spcFirstLastPara="0" vertOverflow="overflow" horzOverflow="overflow" vert="horz" wrap="square" lIns="91440" tIns="45720" rIns="91440" bIns="45720" numCol="1" spcCol="0" rtlCol="0" fromWordArt="0" anchor="ctr" anchorCtr="0" forceAA="0" compatLnSpc="1">
-                        <a:prstTxWarp prst="textNoShape">
-                          <a:avLst/>
-                        </a:prstTxWarp>
-                        <a:noAutofit/>
-                      </wps:bodyPr>
-                    </wps:wsp>
-                  </a:graphicData>
-                </a:graphic>
-              </wp:anchor>
-            </w:drawing>
-          </mc:Choice>
-          <mc:Fallback>
-            <w:pict>
-              <v:shape id="Frame 5" o:spid="_x0000_s1026" style="position:absolute;margin-left:108pt;margin-top:15.75pt;width:108pt;height:27pt;z-index:251660288;visibility:visible;mso-wrap-style:square;mso-wrap-distance-left:9pt;mso-wrap-distance-top:0;mso-wrap-distance-right:9pt;mso-wrap-distance-bottom:0;mso-position-horizontal:absolute;mso-position-horizontal-relative:text;mso-position-vertical:absolute;mso-position-vertical-relative:text;v-text-anchor:middle" coordsize="1371600,342900" o:gfxdata="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" path="m0,0l1371600,,1371600,342900,,342900,,0xm42863,42863l42863,300038,1328738,300038,1328738,42863,42863,42863xe" fillcolor="red" strokecolor="red">
-                <v:shadow on="t" opacity="22937f" mv:blur="40000f" origin=",.5" offset="0,23000emu"/>
-                <v:path arrowok="t" o:connecttype="custom" o:connectlocs="0,0;1371600,0;1371600,342900;0,342900;0,0;42863,42863;42863,300038;1328738,300038;1328738,42863;42863,42863" o:connectangles="0,0,0,0,0,0,0,0,0,0"/>
-              </v:shape>
-            </w:pict>
-          </mc:Fallback>
-        </mc:AlternateContent>
-      </w:r>
-      <w:r>
-        <w:rPr>
-          <w:noProof/>
-          <w:u w:val="single"/>
-        </w:rPr>
-        <mc:AlternateContent>
-          <mc:Choice Requires="wps">
-            <w:drawing>
-              <wp:anchor distT="0" distB="0" distL="114300" distR="114300" simplePos="0" relativeHeight="251659264" behindDoc="0" locked="0" layoutInCell="1" allowOverlap="1" wp14:anchorId="1A198D91" wp14:editId="17681DB2">
-                <wp:simplePos x="0" y="0"/>
-                <wp:positionH relativeFrom="column">
-                  <wp:posOffset>2678204</wp:posOffset>
-                </wp:positionH>
-                <wp:positionV relativeFrom="paragraph">
-                  <wp:posOffset>1027823</wp:posOffset>
-                </wp:positionV>
-                <wp:extent cx="2381493" cy="287020"/>
-                <wp:effectExtent l="0" t="609600" r="0" b="627380"/>
+                <wp:extent cx="1869622" cy="287020"/>
+                <wp:effectExtent l="25400" t="228600" r="10160" b="322580"/>
                 <wp:wrapNone/>
                 <wp:docPr id="3" name="Right Arrow 3"/>
                 <wp:cNvGraphicFramePr/>
@@ -397,9 +282,9 @@
                     <wps:wsp>
                       <wps:cNvSpPr/>
                       <wps:spPr>
-                        <a:xfrm rot="1932167">
+                        <a:xfrm rot="1009248">
                           <a:off x="0" y="0"/>
-                          <a:ext cx="2381493" cy="287020"/>
+                          <a:ext cx="1869622" cy="287020"/>
                         </a:xfrm>
                         <a:prstGeom prst="rightArrow">
                           <a:avLst/>
@@ -463,7 +348,7 @@
                   <v:h position="#0,#1" xrange="0,21600" yrange="0,10800"/>
                 </v:handles>
               </v:shapetype>
-              <v:shape id="Right Arrow 3" o:spid="_x0000_s1026" type="#_x0000_t13" style="position:absolute;margin-left:210.9pt;margin-top:80.95pt;width:187.5pt;height:22.6pt;rotation:2110442fd;z-index:251659264;visibility:visible;mso-wrap-style:square;mso-width-percent:0;mso-height-percent:0;mso-wrap-distance-left:9pt;mso-wrap-distance-top:0;mso-wrap-distance-right:9pt;mso-wrap-distance-bottom:0;mso-position-horizontal:absolute;mso-position-horizontal-relative:text;mso-position-vertical:absolute;mso-position-vertical-relative:text;mso-width-percent:0;mso-height-percent:0;mso-width-relative:margin;mso-height-relative:margin;v-text-anchor:middle" o:gfxdata="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" adj="20298" fillcolor="#36cd25" strokecolor="#36cd25">
+              <v:shape id="Right Arrow 3" o:spid="_x0000_s1026" type="#_x0000_t13" style="position:absolute;margin-left:207.1pt;margin-top:34pt;width:147.2pt;height:22.6pt;rotation:1102368fd;z-index:251659264;visibility:visible;mso-wrap-style:square;mso-width-percent:0;mso-height-percent:0;mso-wrap-distance-left:9pt;mso-wrap-distance-top:0;mso-wrap-distance-right:9pt;mso-wrap-distance-bottom:0;mso-position-horizontal:absolute;mso-position-horizontal-relative:text;mso-position-vertical:absolute;mso-position-vertical-relative:text;mso-width-percent:0;mso-height-percent:0;mso-width-relative:margin;mso-height-relative:margin;v-text-anchor:middle" o:gfxdata="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" adj="19942" fillcolor="#36cd25" strokecolor="#36cd25">
                 <v:shadow on="t" opacity="22937f" mv:blur="40000f" origin=",.5" offset="0,23000emu"/>
               </v:shape>
             </w:pict>
@@ -474,75 +359,18 @@
         <w:rPr>
           <w:noProof/>
         </w:rPr>
-        <w:drawing>
-          <wp:inline distT="0" distB="0" distL="0" distR="0" wp14:anchorId="2105D55C" wp14:editId="77D6EDEE">
-            <wp:extent cx="3314700" cy="1425011"/>
-            <wp:effectExtent l="0" t="0" r="0" b="0"/>
-            <wp:docPr id="4" name="Picture 4"/>
-            <wp:cNvGraphicFramePr>
-              <a:graphicFrameLocks xmlns:a="http://schemas.openxmlformats.org/drawingml/2006/main" noChangeAspect="1"/>
-            </wp:cNvGraphicFramePr>
-            <a:graphic xmlns:a="http://schemas.openxmlformats.org/drawingml/2006/main">
-              <a:graphicData uri="http://schemas.openxmlformats.org/drawingml/2006/picture">
-                <pic:pic xmlns:pic="http://schemas.openxmlformats.org/drawingml/2006/picture">
-                  <pic:nvPicPr>
-                    <pic:cNvPr id="0" name="Screen Shot 2017-07-19 at 2.19.22 PM.png"/>
-                    <pic:cNvPicPr/>
-                  </pic:nvPicPr>
-                  <pic:blipFill>
-                    <a:blip r:embed="rId9">
-                      <a:extLst>
-                        <a:ext uri="{28A0092B-C50C-407E-A947-70E740481C1C}">
-                          <a14:useLocalDpi xmlns:a14="http://schemas.microsoft.com/office/drawing/2010/main" val="0"/>
-                        </a:ext>
-                      </a:extLst>
-                    </a:blip>
-                    <a:stretch>
-                      <a:fillRect/>
-                    </a:stretch>
-                  </pic:blipFill>
-                  <pic:spPr>
-                    <a:xfrm>
-                      <a:off x="0" y="0"/>
-                      <a:ext cx="3314700" cy="1425011"/>
-                    </a:xfrm>
-                    <a:prstGeom prst="rect">
-                      <a:avLst/>
-                    </a:prstGeom>
-                  </pic:spPr>
-                </pic:pic>
-              </a:graphicData>
-            </a:graphic>
-          </wp:inline>
-        </w:drawing>
-      </w:r>
-    </w:p>
-    <w:p>
-      <w:pPr>
-        <w:jc w:val="center"/>
-      </w:pPr>
-    </w:p>
-    <w:p/>
-    <w:p>
-      <w:pPr>
-        <w:jc w:val="center"/>
-      </w:pPr>
-      <w:r>
-        <w:rPr>
-          <w:noProof/>
-        </w:rPr>
         <mc:AlternateContent>
           <mc:Choice Requires="wps">
             <w:drawing>
-              <wp:anchor distT="0" distB="0" distL="114300" distR="114300" simplePos="0" relativeHeight="251661312" behindDoc="0" locked="0" layoutInCell="1" allowOverlap="1" wp14:anchorId="175D2A3A" wp14:editId="0FF10E45">
+              <wp:anchor distT="0" distB="0" distL="114300" distR="114300" simplePos="0" relativeHeight="251661312" behindDoc="0" locked="0" layoutInCell="1" allowOverlap="1" wp14:anchorId="175D2A3A" wp14:editId="0CC4EBE2">
                 <wp:simplePos x="0" y="0"/>
                 <wp:positionH relativeFrom="column">
-                  <wp:posOffset>4914900</wp:posOffset>
+                  <wp:posOffset>4457700</wp:posOffset>
                 </wp:positionH>
                 <wp:positionV relativeFrom="paragraph">
-                  <wp:posOffset>17780</wp:posOffset>
+                  <wp:posOffset>853440</wp:posOffset>
                 </wp:positionV>
-                <wp:extent cx="571500" cy="114300"/>
+                <wp:extent cx="342900" cy="114300"/>
                 <wp:effectExtent l="50800" t="25400" r="88900" b="114300"/>
                 <wp:wrapNone/>
                 <wp:docPr id="6" name="Frame 6"/>
@@ -554,7 +382,7 @@
                       <wps:spPr>
                         <a:xfrm>
                           <a:off x="0" y="0"/>
-                          <a:ext cx="571500" cy="114300"/>
+                          <a:ext cx="342900" cy="114300"/>
                         </a:xfrm>
                         <a:prstGeom prst="frame">
                           <a:avLst/>
@@ -602,9 +430,9 @@
           </mc:Choice>
           <mc:Fallback>
             <w:pict>
-              <v:shape id="Frame 6" o:spid="_x0000_s1026" style="position:absolute;margin-left:387pt;margin-top:1.4pt;width:45pt;height:9pt;z-index:251661312;visibility:visible;mso-wrap-style:square;mso-width-percent:0;mso-height-percent:0;mso-wrap-distance-left:9pt;mso-wrap-distance-top:0;mso-wrap-distance-right:9pt;mso-wrap-distance-bottom:0;mso-position-horizontal:absolute;mso-position-horizontal-relative:text;mso-position-vertical:absolute;mso-position-vertical-relative:text;mso-width-percent:0;mso-height-percent:0;mso-width-relative:margin;mso-height-relative:margin;v-text-anchor:middle" coordsize="571500,114300" o:gfxdata="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" path="m0,0l571500,,571500,114300,,114300,,0xm14288,14288l14288,100013,557213,100013,557213,14288,14288,14288xe" fillcolor="red" strokecolor="red">
+              <v:shape id="Frame 6" o:spid="_x0000_s1026" style="position:absolute;margin-left:351pt;margin-top:67.2pt;width:27pt;height:9pt;z-index:251661312;visibility:visible;mso-wrap-style:square;mso-width-percent:0;mso-height-percent:0;mso-wrap-distance-left:9pt;mso-wrap-distance-top:0;mso-wrap-distance-right:9pt;mso-wrap-distance-bottom:0;mso-position-horizontal:absolute;mso-position-horizontal-relative:text;mso-position-vertical:absolute;mso-position-vertical-relative:text;mso-width-percent:0;mso-height-percent:0;mso-width-relative:margin;mso-height-relative:margin;v-text-anchor:middle" coordsize="342900,114300" o:gfxdata="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" path="m0,0l342900,,342900,114300,,114300,,0xm14288,14288l14288,100013,328613,100013,328613,14288,14288,14288xe" fillcolor="red" strokecolor="red">
                 <v:shadow on="t" opacity="22937f" mv:blur="40000f" origin=",.5" offset="0,23000emu"/>
-                <v:path arrowok="t" o:connecttype="custom" o:connectlocs="0,0;571500,0;571500,114300;0,114300;0,0;14288,14288;14288,100013;557213,100013;557213,14288;14288,14288" o:connectangles="0,0,0,0,0,0,0,0,0,0"/>
+                <v:path arrowok="t" o:connecttype="custom" o:connectlocs="0,0;342900,0;342900,114300;0,114300;0,0;14288,14288;14288,100013;328613,100013;328613,14288;14288,14288" o:connectangles="0,0,0,0,0,0,0,0,0,0"/>
               </v:shape>
             </w:pict>
           </mc:Fallback>
@@ -613,11 +441,143 @@
       <w:r>
         <w:rPr>
           <w:noProof/>
+          <w:u w:val="single"/>
+        </w:rPr>
+        <mc:AlternateContent>
+          <mc:Choice Requires="wps">
+            <w:drawing>
+              <wp:anchor distT="0" distB="0" distL="114300" distR="114300" simplePos="0" relativeHeight="251660288" behindDoc="0" locked="0" layoutInCell="1" allowOverlap="1" wp14:anchorId="7BB8F48D" wp14:editId="0E4D2CCB">
+                <wp:simplePos x="0" y="0"/>
+                <wp:positionH relativeFrom="column">
+                  <wp:posOffset>1943100</wp:posOffset>
+                </wp:positionH>
+                <wp:positionV relativeFrom="paragraph">
+                  <wp:posOffset>53340</wp:posOffset>
+                </wp:positionV>
+                <wp:extent cx="685800" cy="310515"/>
+                <wp:effectExtent l="50800" t="25400" r="76200" b="95885"/>
+                <wp:wrapNone/>
+                <wp:docPr id="5" name="Frame 5"/>
+                <wp:cNvGraphicFramePr/>
+                <a:graphic xmlns:a="http://schemas.openxmlformats.org/drawingml/2006/main">
+                  <a:graphicData uri="http://schemas.microsoft.com/office/word/2010/wordprocessingShape">
+                    <wps:wsp>
+                      <wps:cNvSpPr/>
+                      <wps:spPr>
+                        <a:xfrm>
+                          <a:off x="0" y="0"/>
+                          <a:ext cx="685800" cy="310515"/>
+                        </a:xfrm>
+                        <a:prstGeom prst="frame">
+                          <a:avLst/>
+                        </a:prstGeom>
+                        <a:solidFill>
+                          <a:srgbClr val="FF0000"/>
+                        </a:solidFill>
+                        <a:ln>
+                          <a:solidFill>
+                            <a:srgbClr val="FF0000"/>
+                          </a:solidFill>
+                        </a:ln>
+                      </wps:spPr>
+                      <wps:style>
+                        <a:lnRef idx="1">
+                          <a:schemeClr val="accent1"/>
+                        </a:lnRef>
+                        <a:fillRef idx="3">
+                          <a:schemeClr val="accent1"/>
+                        </a:fillRef>
+                        <a:effectRef idx="2">
+                          <a:schemeClr val="accent1"/>
+                        </a:effectRef>
+                        <a:fontRef idx="minor">
+                          <a:schemeClr val="lt1"/>
+                        </a:fontRef>
+                      </wps:style>
+                      <wps:bodyPr rot="0" spcFirstLastPara="0" vertOverflow="overflow" horzOverflow="overflow" vert="horz" wrap="square" lIns="91440" tIns="45720" rIns="91440" bIns="45720" numCol="1" spcCol="0" rtlCol="0" fromWordArt="0" anchor="ctr" anchorCtr="0" forceAA="0" compatLnSpc="1">
+                        <a:prstTxWarp prst="textNoShape">
+                          <a:avLst/>
+                        </a:prstTxWarp>
+                        <a:noAutofit/>
+                      </wps:bodyPr>
+                    </wps:wsp>
+                  </a:graphicData>
+                </a:graphic>
+                <wp14:sizeRelH relativeFrom="margin">
+                  <wp14:pctWidth>0</wp14:pctWidth>
+                </wp14:sizeRelH>
+                <wp14:sizeRelV relativeFrom="margin">
+                  <wp14:pctHeight>0</wp14:pctHeight>
+                </wp14:sizeRelV>
+              </wp:anchor>
+            </w:drawing>
+          </mc:Choice>
+          <mc:Fallback>
+            <w:pict>
+              <v:shape id="Frame 5" o:spid="_x0000_s1026" style="position:absolute;margin-left:153pt;margin-top:4.2pt;width:54pt;height:24.45pt;z-index:251660288;visibility:visible;mso-wrap-style:square;mso-width-percent:0;mso-height-percent:0;mso-wrap-distance-left:9pt;mso-wrap-distance-top:0;mso-wrap-distance-right:9pt;mso-wrap-distance-bottom:0;mso-position-horizontal:absolute;mso-position-horizontal-relative:text;mso-position-vertical:absolute;mso-position-vertical-relative:text;mso-width-percent:0;mso-height-percent:0;mso-width-relative:margin;mso-height-relative:margin;v-text-anchor:middle" coordsize="685800,310515" o:gfxdata="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" path="m0,0l685800,,685800,310515,,310515,,0xm38814,38814l38814,271701,646986,271701,646986,38814,38814,38814xe" fillcolor="red" strokecolor="red">
+                <v:shadow on="t" opacity="22937f" mv:blur="40000f" origin=",.5" offset="0,23000emu"/>
+                <v:path arrowok="t" o:connecttype="custom" o:connectlocs="0,0;685800,0;685800,310515;0,310515;0,0;38814,38814;38814,271701;646986,271701;646986,38814;38814,38814" o:connectangles="0,0,0,0,0,0,0,0,0,0"/>
+              </v:shape>
+            </w:pict>
+          </mc:Fallback>
+        </mc:AlternateContent>
+      </w:r>
+      <w:r>
+        <w:rPr>
+          <w:noProof/>
         </w:rPr>
         <w:drawing>
-          <wp:inline distT="0" distB="0" distL="0" distR="0" wp14:anchorId="0B72B68E" wp14:editId="4AD21910">
-            <wp:extent cx="5486400" cy="2816225"/>
-            <wp:effectExtent l="0" t="0" r="0" b="3175"/>
+          <wp:inline distT="0" distB="0" distL="0" distR="0" wp14:anchorId="2105D55C" wp14:editId="0CEE8159">
+            <wp:extent cx="1994038" cy="857250"/>
+            <wp:effectExtent l="0" t="0" r="12700" b="6350"/>
+            <wp:docPr id="4" name="Picture 4"/>
+            <wp:cNvGraphicFramePr>
+              <a:graphicFrameLocks xmlns:a="http://schemas.openxmlformats.org/drawingml/2006/main" noChangeAspect="1"/>
+            </wp:cNvGraphicFramePr>
+            <a:graphic xmlns:a="http://schemas.openxmlformats.org/drawingml/2006/main">
+              <a:graphicData uri="http://schemas.openxmlformats.org/drawingml/2006/picture">
+                <pic:pic xmlns:pic="http://schemas.openxmlformats.org/drawingml/2006/picture">
+                  <pic:nvPicPr>
+                    <pic:cNvPr id="0" name="Screen Shot 2017-07-19 at 2.19.22 PM.png"/>
+                    <pic:cNvPicPr/>
+                  </pic:nvPicPr>
+                  <pic:blipFill>
+                    <a:blip r:embed="rId9">
+                      <a:extLst>
+                        <a:ext uri="{28A0092B-C50C-407E-A947-70E740481C1C}">
+                          <a14:useLocalDpi xmlns:a14="http://schemas.microsoft.com/office/drawing/2010/main" val="0"/>
+                        </a:ext>
+                      </a:extLst>
+                    </a:blip>
+                    <a:stretch>
+                      <a:fillRect/>
+                    </a:stretch>
+                  </pic:blipFill>
+                  <pic:spPr>
+                    <a:xfrm>
+                      <a:off x="0" y="0"/>
+                      <a:ext cx="1994137" cy="857293"/>
+                    </a:xfrm>
+                    <a:prstGeom prst="rect">
+                      <a:avLst/>
+                    </a:prstGeom>
+                  </pic:spPr>
+                </pic:pic>
+              </a:graphicData>
+            </a:graphic>
+          </wp:inline>
+        </w:drawing>
+      </w:r>
+    </w:p>
+    <w:p>
+      <w:pPr>
+        <w:jc w:val="center"/>
+      </w:pPr>
+      <w:r>
+        <w:drawing>
+          <wp:inline distT="0" distB="0" distL="0" distR="0" wp14:anchorId="2D069524" wp14:editId="5551B657">
+            <wp:extent cx="4572000" cy="2346854"/>
+            <wp:effectExtent l="0" t="0" r="0" b="0"/>
             <wp:docPr id="2" name="Picture 2"/>
             <wp:cNvGraphicFramePr>
               <a:graphicFrameLocks xmlns:a="http://schemas.openxmlformats.org/drawingml/2006/main" noChangeAspect="1"/>
@@ -644,7 +604,7 @@
                   <pic:spPr>
                     <a:xfrm>
                       <a:off x="0" y="0"/>
-                      <a:ext cx="5486400" cy="2816225"/>
+                      <a:ext cx="4572000" cy="2346854"/>
                     </a:xfrm>
                     <a:prstGeom prst="rect">
                       <a:avLst/>
@@ -760,19 +720,6 @@
           <w:u w:val="single"/>
         </w:rPr>
       </w:pPr>
-    </w:p>
-    <w:p>
-      <w:pPr>
-        <w:rPr>
-          <w:u w:val="single"/>
-        </w:rPr>
-      </w:pPr>
-      <w:r>
-        <w:rPr>
-          <w:u w:val="single"/>
-        </w:rPr>
-        <w:br w:type="page"/>
-      </w:r>
       <w:r>
         <w:rPr>
           <w:u w:val="single"/>
@@ -853,20 +800,36 @@
       </w:pPr>
     </w:p>
     <w:p>
-      <w:r>
+      <w:pPr>
         <w:rPr>
           <w:u w:val="single"/>
         </w:rPr>
+      </w:pPr>
+    </w:p>
+    <w:p>
+      <w:r>
+        <w:rPr>
+          <w:u w:val="single"/>
+        </w:rPr>
         <w:t>Step 4:</w:t>
       </w:r>
       <w:r>
         <w:t xml:space="preserve"> </w:t>
       </w:r>
       <w:r>
-        <w:t xml:space="preserve">Now, click “Run matlab script” in the previous window. Then, when the Matlab script has completed, then the filtered data of interest is in the file </w:t>
-      </w:r>
-      <w:r>
-        <w:t>“aafilterdata.csv”, which can be opened in Excel.</w:t>
+        <w:t xml:space="preserve">Now, click “Run matlab script” in the previous window. Then, when the Matlab script has completed, then the filtered data of interest </w:t>
+      </w:r>
+      <w:r>
+        <w:t xml:space="preserve">are in the files </w:t>
+      </w:r>
+      <w:r>
+        <w:t>“aafilterdata.csv”</w:t>
+      </w:r>
+      <w:r>
+        <w:t xml:space="preserve"> and “formatfilterindels.csv”</w:t>
+      </w:r>
+      <w:r>
+        <w:t>, which can be opened in Excel.</w:t>
       </w:r>
     </w:p>
     <w:p/>
@@ -1142,6 +1105,54 @@
         </w:drawing>
       </w:r>
     </w:p>
+    <w:p>
+      <w:pPr>
+        <w:rPr>
+          <w:u w:val="single"/>
+        </w:rPr>
+      </w:pPr>
+    </w:p>
+    <w:p>
+      <w:r>
+        <w:rPr>
+          <w:u w:val="single"/>
+        </w:rPr>
+        <w:t>Step 5:</w:t>
+      </w:r>
+      <w:r>
+        <w:t xml:space="preserve"> </w:t>
+      </w:r>
+      <w:r>
+        <w:t xml:space="preserve"> Open the file “aafilterdata.csv” in Excel and </w:t>
+      </w:r>
+      <w:r>
+        <w:t>click on the tab “Developer.” Then select “</w:t>
+      </w:r>
+      <w:r>
+        <w:t>M</w:t>
+      </w:r>
+      <w:r>
+        <w:t>acros”</w:t>
+      </w:r>
+      <w:r>
+        <w:t xml:space="preserve"> and select “</w:t>
+      </w:r>
+      <w:r>
+        <w:t>dataWithaa.xlsm!FormatAA</w:t>
+      </w:r>
+      <w:r>
+        <w:t>.</w:t>
+      </w:r>
+      <w:r>
+        <w:t>”</w:t>
+      </w:r>
+      <w:r>
+        <w:t xml:space="preserve"> Then, click “Run.”</w:t>
+      </w:r>
+      <w:r>
+        <w:t xml:space="preserve"> The resulting file should be formatted as desired.</w:t>
+      </w:r>
+    </w:p>
     <w:sectPr>
       <w:footerReference w:type="even" r:id="rId14"/>
       <w:footerReference w:type="default" r:id="rId15"/>
@@ -1394,8 +1405,124 @@
       </w:rPr>
     </w:lvl>
   </w:abstractNum>
+  <w:abstractNum w:abstractNumId="1">
+    <w:nsid w:val="31024B15"/>
+    <w:multiLevelType w:val="hybridMultilevel"/>
+    <w:tmpl w:val="42C4A56A"/>
+    <w:lvl w:ilvl="0" w:tplc="04090001">
+      <w:start w:val="1"/>
+      <w:numFmt w:val="bullet"/>
+      <w:lvlText w:val=""/>
+      <w:lvlJc w:val="left"/>
+      <w:pPr>
+        <w:ind w:left="720" w:hanging="360"/>
+      </w:pPr>
+      <w:rPr>
+        <w:rFonts w:ascii="Symbol" w:hAnsi="Symbol" w:hint="default"/>
+      </w:rPr>
+    </w:lvl>
+    <w:lvl w:ilvl="1" w:tplc="04090003" w:tentative="1">
+      <w:start w:val="1"/>
+      <w:numFmt w:val="bullet"/>
+      <w:lvlText w:val="o"/>
+      <w:lvlJc w:val="left"/>
+      <w:pPr>
+        <w:ind w:left="1440" w:hanging="360"/>
+      </w:pPr>
+      <w:rPr>
+        <w:rFonts w:ascii="Courier New" w:hAnsi="Courier New" w:hint="default"/>
+      </w:rPr>
+    </w:lvl>
+    <w:lvl w:ilvl="2" w:tplc="04090005" w:tentative="1">
+      <w:start w:val="1"/>
+      <w:numFmt w:val="bullet"/>
+      <w:lvlText w:val=""/>
+      <w:lvlJc w:val="left"/>
+      <w:pPr>
+        <w:ind w:left="2160" w:hanging="360"/>
+      </w:pPr>
+      <w:rPr>
+        <w:rFonts w:ascii="Wingdings" w:hAnsi="Wingdings" w:hint="default"/>
+      </w:rPr>
+    </w:lvl>
+    <w:lvl w:ilvl="3" w:tplc="04090001" w:tentative="1">
+      <w:start w:val="1"/>
+      <w:numFmt w:val="bullet"/>
+      <w:lvlText w:val=""/>
+      <w:lvlJc w:val="left"/>
+      <w:pPr>
+        <w:ind w:left="2880" w:hanging="360"/>
+      </w:pPr>
+      <w:rPr>
+        <w:rFonts w:ascii="Symbol" w:hAnsi="Symbol" w:hint="default"/>
+      </w:rPr>
+    </w:lvl>
+    <w:lvl w:ilvl="4" w:tplc="04090003" w:tentative="1">
+      <w:start w:val="1"/>
+      <w:numFmt w:val="bullet"/>
+      <w:lvlText w:val="o"/>
+      <w:lvlJc w:val="left"/>
+      <w:pPr>
+        <w:ind w:left="3600" w:hanging="360"/>
+      </w:pPr>
+      <w:rPr>
+        <w:rFonts w:ascii="Courier New" w:hAnsi="Courier New" w:hint="default"/>
+      </w:rPr>
+    </w:lvl>
+    <w:lvl w:ilvl="5" w:tplc="04090005" w:tentative="1">
+      <w:start w:val="1"/>
+      <w:numFmt w:val="bullet"/>
+      <w:lvlText w:val=""/>
+      <w:lvlJc w:val="left"/>
+      <w:pPr>
+        <w:ind w:left="4320" w:hanging="360"/>
+      </w:pPr>
+      <w:rPr>
+        <w:rFonts w:ascii="Wingdings" w:hAnsi="Wingdings" w:hint="default"/>
+      </w:rPr>
+    </w:lvl>
+    <w:lvl w:ilvl="6" w:tplc="04090001" w:tentative="1">
+      <w:start w:val="1"/>
+      <w:numFmt w:val="bullet"/>
+      <w:lvlText w:val=""/>
+      <w:lvlJc w:val="left"/>
+      <w:pPr>
+        <w:ind w:left="5040" w:hanging="360"/>
+      </w:pPr>
+      <w:rPr>
+        <w:rFonts w:ascii="Symbol" w:hAnsi="Symbol" w:hint="default"/>
+      </w:rPr>
+    </w:lvl>
+    <w:lvl w:ilvl="7" w:tplc="04090003" w:tentative="1">
+      <w:start w:val="1"/>
+      <w:numFmt w:val="bullet"/>
+      <w:lvlText w:val="o"/>
+      <w:lvlJc w:val="left"/>
+      <w:pPr>
+        <w:ind w:left="5760" w:hanging="360"/>
+      </w:pPr>
+      <w:rPr>
+        <w:rFonts w:ascii="Courier New" w:hAnsi="Courier New" w:hint="default"/>
+      </w:rPr>
+    </w:lvl>
+    <w:lvl w:ilvl="8" w:tplc="04090005" w:tentative="1">
+      <w:start w:val="1"/>
+      <w:numFmt w:val="bullet"/>
+      <w:lvlText w:val=""/>
+      <w:lvlJc w:val="left"/>
+      <w:pPr>
+        <w:ind w:left="6480" w:hanging="360"/>
+      </w:pPr>
+      <w:rPr>
+        <w:rFonts w:ascii="Wingdings" w:hAnsi="Wingdings" w:hint="default"/>
+      </w:rPr>
+    </w:lvl>
+  </w:abstractNum>
   <w:num w:numId="1">
     <w:abstractNumId w:val="0"/>
+  </w:num>
+  <w:num w:numId="2">
+    <w:abstractNumId w:val="1"/>
   </w:num>
 </w:numbering>
 </file>
@@ -1559,6 +1686,7 @@
   <w:style w:type="character" w:default="1" w:styleId="DefaultParagraphFont">
     <w:name w:val="Default Paragraph Font"/>
     <w:uiPriority w:val="1"/>
+    <w:semiHidden/>
     <w:unhideWhenUsed/>
   </w:style>
   <w:style w:type="table" w:default="1" w:styleId="TableNormal">
@@ -1811,6 +1939,7 @@
   <w:style w:type="character" w:default="1" w:styleId="DefaultParagraphFont">
     <w:name w:val="Default Paragraph Font"/>
     <w:uiPriority w:val="1"/>
+    <w:semiHidden/>
     <w:unhideWhenUsed/>
   </w:style>
   <w:style w:type="table" w:default="1" w:styleId="TableNormal">
@@ -2229,7 +2358,7 @@
 </file>
 
 <file path=customXml/itemProps1.xml><?xml version="1.0" encoding="utf-8"?>
-<ds:datastoreItem xmlns:ds="http://schemas.openxmlformats.org/officeDocument/2006/customXml" ds:itemID="{6E611B54-B653-9346-9797-4988351FA869}">
+<ds:datastoreItem xmlns:ds="http://schemas.openxmlformats.org/officeDocument/2006/customXml" ds:itemID="{CC8AC5F3-57E4-6542-AB79-0C92A55FC086}">
   <ds:schemaRefs>
     <ds:schemaRef ds:uri="http://schemas.openxmlformats.org/officeDocument/2006/bibliography"/>
   </ds:schemaRefs>

</xml_diff>

<commit_message>
Updated documentation with the new GUI for python pipeline
</commit_message>
<xml_diff>
--- a/documentation.docx
+++ b/documentation.docx
@@ -233,8 +233,6 @@
       </w:pPr>
     </w:p>
     <w:p>
-      <w:bookmarkStart w:id="0" w:name="_GoBack"/>
-      <w:bookmarkEnd w:id="0"/>
       <w:r>
         <w:rPr>
           <w:u w:val="single"/>
@@ -250,7 +248,28 @@
       <w:r>
         <w:t xml:space="preserve"> Click the “run” button in the PyCharm Window.</w:t>
       </w:r>
-    </w:p>
+      <w:r>
+        <w:t xml:space="preserve"> (Alternatively, type </w:t>
+      </w:r>
+    </w:p>
+    <w:p>
+      <w:r>
+        <w:t>“python Analyzer.py” in the Terminal.</w:t>
+      </w:r>
+    </w:p>
+    <w:p/>
+    <w:p/>
+    <w:p/>
+    <w:p/>
+    <w:p/>
+    <w:p/>
+    <w:p/>
+    <w:p/>
+    <w:p/>
+    <w:p/>
+    <w:p/>
+    <w:p/>
+    <w:p/>
     <w:p/>
     <w:p>
       <w:pPr>
@@ -261,6 +280,7 @@
           <w:noProof/>
           <w:u w:val="single"/>
         </w:rPr>
+        <w:lastRenderedPageBreak/>
         <mc:AlternateContent>
           <mc:Choice Requires="wps">
             <w:drawing>
@@ -574,6 +594,9 @@
         <w:jc w:val="center"/>
       </w:pPr>
       <w:r>
+        <w:rPr>
+          <w:noProof/>
+        </w:rPr>
         <w:drawing>
           <wp:inline distT="0" distB="0" distL="0" distR="0" wp14:anchorId="2D069524" wp14:editId="5551B657">
             <wp:extent cx="4572000" cy="2346854"/>
@@ -616,6 +639,8 @@
           </wp:inline>
         </w:drawing>
       </w:r>
+      <w:bookmarkStart w:id="0" w:name="_GoBack"/>
+      <w:bookmarkEnd w:id="0"/>
     </w:p>
     <w:p>
       <w:pPr>
@@ -651,6 +676,62 @@
       </w:r>
       <w:r>
         <w:t>, and the minimum read count in each direction in the fields shown below.</w:t>
+      </w:r>
+    </w:p>
+    <w:p>
+      <w:pPr>
+        <w:jc w:val="center"/>
+      </w:pPr>
+    </w:p>
+    <w:p>
+      <w:pPr>
+        <w:jc w:val="center"/>
+      </w:pPr>
+      <w:r>
+        <w:rPr>
+          <w:noProof/>
+        </w:rPr>
+        <w:drawing>
+          <wp:inline distT="0" distB="0" distL="0" distR="0" wp14:anchorId="1A67EB57" wp14:editId="3C3EF9B0">
+            <wp:extent cx="1555044" cy="2171700"/>
+            <wp:effectExtent l="0" t="0" r="0" b="0"/>
+            <wp:docPr id="12" name="Picture 12"/>
+            <wp:cNvGraphicFramePr>
+              <a:graphicFrameLocks xmlns:a="http://schemas.openxmlformats.org/drawingml/2006/main" noChangeAspect="1"/>
+            </wp:cNvGraphicFramePr>
+            <a:graphic xmlns:a="http://schemas.openxmlformats.org/drawingml/2006/main">
+              <a:graphicData uri="http://schemas.openxmlformats.org/drawingml/2006/picture">
+                <pic:pic xmlns:pic="http://schemas.openxmlformats.org/drawingml/2006/picture">
+                  <pic:nvPicPr>
+                    <pic:cNvPr id="0" name="Screen Shot 2017-08-03 at 8.52.30 AM.png"/>
+                    <pic:cNvPicPr/>
+                  </pic:nvPicPr>
+                  <pic:blipFill>
+                    <a:blip r:embed="rId11">
+                      <a:extLst>
+                        <a:ext uri="{28A0092B-C50C-407E-A947-70E740481C1C}">
+                          <a14:useLocalDpi xmlns:a14="http://schemas.microsoft.com/office/drawing/2010/main" val="0"/>
+                        </a:ext>
+                      </a:extLst>
+                    </a:blip>
+                    <a:stretch>
+                      <a:fillRect/>
+                    </a:stretch>
+                  </pic:blipFill>
+                  <pic:spPr>
+                    <a:xfrm>
+                      <a:off x="0" y="0"/>
+                      <a:ext cx="1555044" cy="2171700"/>
+                    </a:xfrm>
+                    <a:prstGeom prst="rect">
+                      <a:avLst/>
+                    </a:prstGeom>
+                  </pic:spPr>
+                </pic:pic>
+              </a:graphicData>
+            </a:graphic>
+          </wp:inline>
+        </w:drawing>
       </w:r>
     </w:p>
     <w:p>
@@ -682,7 +763,7 @@
                     <pic:cNvPicPr/>
                   </pic:nvPicPr>
                   <pic:blipFill>
-                    <a:blip r:embed="rId11">
+                    <a:blip r:embed="rId12">
                       <a:extLst>
                         <a:ext uri="{28A0092B-C50C-407E-A947-70E740481C1C}">
                           <a14:useLocalDpi xmlns:a14="http://schemas.microsoft.com/office/drawing/2010/main" val="0"/>
@@ -760,7 +841,7 @@
                     <pic:cNvPicPr/>
                   </pic:nvPicPr>
                   <pic:blipFill>
-                    <a:blip r:embed="rId12">
+                    <a:blip r:embed="rId13">
                       <a:extLst>
                         <a:ext uri="{28A0092B-C50C-407E-A947-70E740481C1C}">
                           <a14:useLocalDpi xmlns:a14="http://schemas.microsoft.com/office/drawing/2010/main" val="0"/>
@@ -1017,7 +1098,7 @@
                     <pic:cNvPicPr/>
                   </pic:nvPicPr>
                   <pic:blipFill>
-                    <a:blip r:embed="rId11">
+                    <a:blip r:embed="rId12">
                       <a:extLst>
                         <a:ext uri="{28A0092B-C50C-407E-A947-70E740481C1C}">
                           <a14:useLocalDpi xmlns:a14="http://schemas.microsoft.com/office/drawing/2010/main" val="0"/>
@@ -1073,7 +1154,7 @@
                     <pic:cNvPicPr/>
                   </pic:nvPicPr>
                   <pic:blipFill>
-                    <a:blip r:embed="rId13">
+                    <a:blip r:embed="rId14">
                       <a:extLst>
                         <a:ext uri="{28A0092B-C50C-407E-A947-70E740481C1C}">
                           <a14:useLocalDpi xmlns:a14="http://schemas.microsoft.com/office/drawing/2010/main" val="0"/>
@@ -1154,8 +1235,8 @@
       </w:r>
     </w:p>
     <w:sectPr>
-      <w:footerReference w:type="even" r:id="rId14"/>
-      <w:footerReference w:type="default" r:id="rId15"/>
+      <w:footerReference w:type="even" r:id="rId15"/>
+      <w:footerReference w:type="default" r:id="rId16"/>
       <w:pgSz w:w="12240" w:h="15840"/>
       <w:pgMar w:top="1440" w:right="1800" w:bottom="1440" w:left="1800" w:header="720" w:footer="720" w:gutter="0"/>
       <w:cols w:space="720"/>
@@ -2358,7 +2439,7 @@
 </file>
 
 <file path=customXml/itemProps1.xml><?xml version="1.0" encoding="utf-8"?>
-<ds:datastoreItem xmlns:ds="http://schemas.openxmlformats.org/officeDocument/2006/customXml" ds:itemID="{CC8AC5F3-57E4-6542-AB79-0C92A55FC086}">
+<ds:datastoreItem xmlns:ds="http://schemas.openxmlformats.org/officeDocument/2006/customXml" ds:itemID="{770C6678-2912-DB45-8B94-7D4CF40DB767}">
   <ds:schemaRefs>
     <ds:schemaRef ds:uri="http://schemas.openxmlformats.org/officeDocument/2006/bibliography"/>
   </ds:schemaRefs>

</xml_diff>

<commit_message>
Added more files to the documentation requirement list
</commit_message>
<xml_diff>
--- a/documentation.docx
+++ b/documentation.docx
@@ -129,12 +129,6 @@
         <w:t>genomewithinst.txt</w:t>
       </w:r>
     </w:p>
-    <w:p/>
-    <w:p>
-      <w:r>
-        <w:t>Matlab Files</w:t>
-      </w:r>
-    </w:p>
     <w:p>
       <w:pPr>
         <w:pStyle w:val="ListParagraph"/>
@@ -144,10 +138,10 @@
         </w:numPr>
       </w:pPr>
       <w:r>
-        <w:t>Matlab_commands_3_16_GenomADupdate</w:t>
-      </w:r>
-      <w:r>
-        <w:t>.m</w:t>
+        <w:t>nt_coding.txt</w:t>
+      </w:r>
+      <w:r>
+        <w:t xml:space="preserve"> (do not include for TSC1/TSC2)</w:t>
       </w:r>
     </w:p>
     <w:p>
@@ -159,10 +153,48 @@
         </w:numPr>
       </w:pPr>
       <w:r>
+        <w:t>genomeADfreqs.txt</w:t>
+      </w:r>
+      <w:r>
+        <w:t xml:space="preserve"> (do not include for TSC1/TSC2)</w:t>
+      </w:r>
+    </w:p>
+    <w:p>
+      <w:pPr>
+        <w:pStyle w:val="ListParagraph"/>
+        <w:numPr>
+          <w:ilvl w:val="0"/>
+          <w:numId w:val="1"/>
+        </w:numPr>
+      </w:pPr>
+      <w:r>
+        <w:t>exonCoordData.txt</w:t>
+      </w:r>
+      <w:r>
+        <w:t xml:space="preserve"> (do not include for TSC1/TSC2)</w:t>
+      </w:r>
+      <w:bookmarkStart w:id="0" w:name="_GoBack"/>
+      <w:bookmarkEnd w:id="0"/>
+    </w:p>
+    <w:p/>
+    <w:p>
+      <w:r>
+        <w:t>Matlab Files</w:t>
+      </w:r>
+    </w:p>
+    <w:p>
+      <w:pPr>
+        <w:pStyle w:val="ListParagraph"/>
+        <w:numPr>
+          <w:ilvl w:val="0"/>
+          <w:numId w:val="1"/>
+        </w:numPr>
+      </w:pPr>
+      <w:r>
         <w:t>Matlab_commands_3_16_GenomADupdate</w:t>
       </w:r>
       <w:r>
-        <w:t>.m~</w:t>
+        <w:t>.m</w:t>
       </w:r>
     </w:p>
     <w:p>
@@ -639,8 +671,6 @@
           </wp:inline>
         </w:drawing>
       </w:r>
-      <w:bookmarkStart w:id="0" w:name="_GoBack"/>
-      <w:bookmarkEnd w:id="0"/>
     </w:p>
     <w:p>
       <w:pPr>
@@ -2439,7 +2469,7 @@
 </file>
 
 <file path=customXml/itemProps1.xml><?xml version="1.0" encoding="utf-8"?>
-<ds:datastoreItem xmlns:ds="http://schemas.openxmlformats.org/officeDocument/2006/customXml" ds:itemID="{770C6678-2912-DB45-8B94-7D4CF40DB767}">
+<ds:datastoreItem xmlns:ds="http://schemas.openxmlformats.org/officeDocument/2006/customXml" ds:itemID="{86A6BB9B-3EFE-5B49-9284-21E0B8BB661D}">
   <ds:schemaRefs>
     <ds:schemaRef ds:uri="http://schemas.openxmlformats.org/officeDocument/2006/bibliography"/>
   </ds:schemaRefs>

</xml_diff>

<commit_message>
Updated documentation for indels
</commit_message>
<xml_diff>
--- a/documentation.docx
+++ b/documentation.docx
@@ -173,8 +173,6 @@
       <w:r>
         <w:t xml:space="preserve"> (do not include for TSC1/TSC2)</w:t>
       </w:r>
-      <w:bookmarkStart w:id="0" w:name="_GoBack"/>
-      <w:bookmarkEnd w:id="0"/>
     </w:p>
     <w:p/>
     <w:p>
@@ -225,6 +223,18 @@
       </w:pPr>
       <w:r>
         <w:t>dataWithaa.xlsm</w:t>
+      </w:r>
+    </w:p>
+    <w:p>
+      <w:pPr>
+        <w:pStyle w:val="ListParagraph"/>
+        <w:numPr>
+          <w:ilvl w:val="0"/>
+          <w:numId w:val="2"/>
+        </w:numPr>
+      </w:pPr>
+      <w:r>
+        <w:t>indelmacro.xlsm</w:t>
       </w:r>
     </w:p>
     <w:p>
@@ -773,52 +783,21 @@
       <w:pPr>
         <w:jc w:val="center"/>
       </w:pPr>
-      <w:r>
-        <w:rPr>
-          <w:noProof/>
-        </w:rPr>
-        <w:drawing>
-          <wp:inline distT="0" distB="0" distL="0" distR="0" wp14:anchorId="79184C7B" wp14:editId="343B0A70">
-            <wp:extent cx="5486400" cy="461010"/>
-            <wp:effectExtent l="0" t="0" r="0" b="0"/>
-            <wp:docPr id="1" name="Picture 1"/>
-            <wp:cNvGraphicFramePr>
-              <a:graphicFrameLocks xmlns:a="http://schemas.openxmlformats.org/drawingml/2006/main" noChangeAspect="1"/>
-            </wp:cNvGraphicFramePr>
-            <a:graphic xmlns:a="http://schemas.openxmlformats.org/drawingml/2006/main">
-              <a:graphicData uri="http://schemas.openxmlformats.org/drawingml/2006/picture">
-                <pic:pic xmlns:pic="http://schemas.openxmlformats.org/drawingml/2006/picture">
-                  <pic:nvPicPr>
-                    <pic:cNvPr id="0" name="Screen Shot 2017-07-17 at 10.00.00 AM.png"/>
-                    <pic:cNvPicPr/>
-                  </pic:nvPicPr>
-                  <pic:blipFill>
-                    <a:blip r:embed="rId12">
-                      <a:extLst>
-                        <a:ext uri="{28A0092B-C50C-407E-A947-70E740481C1C}">
-                          <a14:useLocalDpi xmlns:a14="http://schemas.microsoft.com/office/drawing/2010/main" val="0"/>
-                        </a:ext>
-                      </a:extLst>
-                    </a:blip>
-                    <a:stretch>
-                      <a:fillRect/>
-                    </a:stretch>
-                  </pic:blipFill>
-                  <pic:spPr>
-                    <a:xfrm>
-                      <a:off x="0" y="0"/>
-                      <a:ext cx="5486400" cy="461010"/>
-                    </a:xfrm>
-                    <a:prstGeom prst="rect">
-                      <a:avLst/>
-                    </a:prstGeom>
-                  </pic:spPr>
-                </pic:pic>
-              </a:graphicData>
-            </a:graphic>
-          </wp:inline>
-        </w:drawing>
-      </w:r>
+    </w:p>
+    <w:p>
+      <w:pPr>
+        <w:jc w:val="center"/>
+      </w:pPr>
+    </w:p>
+    <w:p>
+      <w:pPr>
+        <w:jc w:val="center"/>
+      </w:pPr>
+    </w:p>
+    <w:p>
+      <w:pPr>
+        <w:jc w:val="center"/>
+      </w:pPr>
     </w:p>
     <w:p>
       <w:pPr>
@@ -871,7 +850,7 @@
                     <pic:cNvPicPr/>
                   </pic:nvPicPr>
                   <pic:blipFill>
-                    <a:blip r:embed="rId13">
+                    <a:blip r:embed="rId12">
                       <a:extLst>
                         <a:ext uri="{28A0092B-C50C-407E-A947-70E740481C1C}">
                           <a14:useLocalDpi xmlns:a14="http://schemas.microsoft.com/office/drawing/2010/main" val="0"/>
@@ -934,7 +913,13 @@
         <w:t xml:space="preserve">are in the files </w:t>
       </w:r>
       <w:r>
-        <w:t>“aafilterdata.csv”</w:t>
+        <w:t>“</w:t>
+      </w:r>
+      <w:r>
+        <w:t>snvdata</w:t>
+      </w:r>
+      <w:r>
+        <w:t>.csv”</w:t>
       </w:r>
       <w:r>
         <w:t xml:space="preserve"> and “formatfilterindels.csv”</w:t>
@@ -943,10 +928,17 @@
         <w:t>, which can be opened in Excel.</w:t>
       </w:r>
     </w:p>
-    <w:p/>
     <w:p>
       <w:pPr>
         <w:jc w:val="center"/>
+      </w:pPr>
+    </w:p>
+    <w:p>
+      <w:pPr>
+        <w:jc w:val="center"/>
+        <w:rPr>
+          <w:u w:val="single"/>
+        </w:rPr>
       </w:pPr>
       <w:r>
         <w:rPr>
@@ -955,15 +947,15 @@
         <mc:AlternateContent>
           <mc:Choice Requires="wps">
             <w:drawing>
-              <wp:anchor distT="0" distB="0" distL="114300" distR="114300" simplePos="0" relativeHeight="251663360" behindDoc="0" locked="0" layoutInCell="1" allowOverlap="1" wp14:anchorId="562DB365" wp14:editId="5E784ADC">
+              <wp:anchor distT="0" distB="0" distL="114300" distR="114300" simplePos="0" relativeHeight="251663360" behindDoc="0" locked="0" layoutInCell="1" allowOverlap="1" wp14:anchorId="562DB365" wp14:editId="230C23FE">
                 <wp:simplePos x="0" y="0"/>
                 <wp:positionH relativeFrom="column">
-                  <wp:posOffset>4800600</wp:posOffset>
+                  <wp:posOffset>2171700</wp:posOffset>
                 </wp:positionH>
                 <wp:positionV relativeFrom="paragraph">
-                  <wp:posOffset>316230</wp:posOffset>
+                  <wp:posOffset>1948180</wp:posOffset>
                 </wp:positionV>
-                <wp:extent cx="685800" cy="228600"/>
+                <wp:extent cx="1143000" cy="228600"/>
                 <wp:effectExtent l="50800" t="25400" r="76200" b="101600"/>
                 <wp:wrapNone/>
                 <wp:docPr id="10" name="Frame 10"/>
@@ -975,7 +967,7 @@
                       <wps:spPr>
                         <a:xfrm>
                           <a:off x="0" y="0"/>
-                          <a:ext cx="685800" cy="228600"/>
+                          <a:ext cx="1143000" cy="228600"/>
                         </a:xfrm>
                         <a:prstGeom prst="frame">
                           <a:avLst/>
@@ -1023,9 +1015,9 @@
           </mc:Choice>
           <mc:Fallback>
             <w:pict>
-              <v:shape id="Frame 10" o:spid="_x0000_s1026" style="position:absolute;margin-left:378pt;margin-top:24.9pt;width:54pt;height:18pt;z-index:251663360;visibility:visible;mso-wrap-style:square;mso-width-percent:0;mso-height-percent:0;mso-wrap-distance-left:9pt;mso-wrap-distance-top:0;mso-wrap-distance-right:9pt;mso-wrap-distance-bottom:0;mso-position-horizontal:absolute;mso-position-horizontal-relative:text;mso-position-vertical:absolute;mso-position-vertical-relative:text;mso-width-percent:0;mso-height-percent:0;mso-width-relative:margin;mso-height-relative:margin;v-text-anchor:middle" coordsize="685800,228600" o:gfxdata="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" path="m0,0l685800,,685800,228600,,228600,,0xm28575,28575l28575,200025,657225,200025,657225,28575,28575,28575xe" fillcolor="red" strokecolor="red">
+              <v:shape id="Frame 10" o:spid="_x0000_s1026" style="position:absolute;margin-left:171pt;margin-top:153.4pt;width:90pt;height:18pt;z-index:251663360;visibility:visible;mso-wrap-style:square;mso-width-percent:0;mso-height-percent:0;mso-wrap-distance-left:9pt;mso-wrap-distance-top:0;mso-wrap-distance-right:9pt;mso-wrap-distance-bottom:0;mso-position-horizontal:absolute;mso-position-horizontal-relative:text;mso-position-vertical:absolute;mso-position-vertical-relative:text;mso-width-percent:0;mso-height-percent:0;mso-width-relative:margin;mso-height-relative:margin;v-text-anchor:middle" coordsize="1143000,228600" o:gfxdata="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" path="m0,0l1143000,,1143000,228600,,228600,,0xm28575,28575l28575,200025,1114425,200025,1114425,28575,28575,28575xe" fillcolor="red" strokecolor="red">
                 <v:shadow on="t" opacity="22937f" mv:blur="40000f" origin=",.5" offset="0,23000emu"/>
-                <v:path arrowok="t" o:connecttype="custom" o:connectlocs="0,0;685800,0;685800,228600;0,228600;0,0;28575,28575;28575,200025;657225,200025;657225,28575;28575,28575" o:connectangles="0,0,0,0,0,0,0,0,0,0"/>
+                <v:path arrowok="t" o:connecttype="custom" o:connectlocs="0,0;1143000,0;1143000,228600;0,228600;0,0;28575,28575;28575,200025;1114425,200025;1114425,28575;28575,28575" o:connectangles="0,0,0,0,0,0,0,0,0,0"/>
               </v:shape>
             </w:pict>
           </mc:Fallback>
@@ -1035,21 +1027,169 @@
         <w:rPr>
           <w:noProof/>
         </w:rPr>
+        <w:drawing>
+          <wp:inline distT="0" distB="0" distL="0" distR="0" wp14:anchorId="582CEC82" wp14:editId="4E7A21D9">
+            <wp:extent cx="1555044" cy="2171700"/>
+            <wp:effectExtent l="0" t="0" r="0" b="0"/>
+            <wp:docPr id="16" name="Picture 16"/>
+            <wp:cNvGraphicFramePr>
+              <a:graphicFrameLocks xmlns:a="http://schemas.openxmlformats.org/drawingml/2006/main" noChangeAspect="1"/>
+            </wp:cNvGraphicFramePr>
+            <a:graphic xmlns:a="http://schemas.openxmlformats.org/drawingml/2006/main">
+              <a:graphicData uri="http://schemas.openxmlformats.org/drawingml/2006/picture">
+                <pic:pic xmlns:pic="http://schemas.openxmlformats.org/drawingml/2006/picture">
+                  <pic:nvPicPr>
+                    <pic:cNvPr id="0" name="Screen Shot 2017-08-03 at 8.52.30 AM.png"/>
+                    <pic:cNvPicPr/>
+                  </pic:nvPicPr>
+                  <pic:blipFill>
+                    <a:blip r:embed="rId11">
+                      <a:extLst>
+                        <a:ext uri="{28A0092B-C50C-407E-A947-70E740481C1C}">
+                          <a14:useLocalDpi xmlns:a14="http://schemas.microsoft.com/office/drawing/2010/main" val="0"/>
+                        </a:ext>
+                      </a:extLst>
+                    </a:blip>
+                    <a:stretch>
+                      <a:fillRect/>
+                    </a:stretch>
+                  </pic:blipFill>
+                  <pic:spPr>
+                    <a:xfrm>
+                      <a:off x="0" y="0"/>
+                      <a:ext cx="1555044" cy="2171700"/>
+                    </a:xfrm>
+                    <a:prstGeom prst="rect">
+                      <a:avLst/>
+                    </a:prstGeom>
+                  </pic:spPr>
+                </pic:pic>
+              </a:graphicData>
+            </a:graphic>
+          </wp:inline>
+        </w:drawing>
+      </w:r>
+    </w:p>
+    <w:p>
+      <w:pPr>
+        <w:rPr>
+          <w:u w:val="single"/>
+        </w:rPr>
+      </w:pPr>
+    </w:p>
+    <w:p>
+      <w:pPr>
+        <w:rPr>
+          <w:u w:val="single"/>
+        </w:rPr>
+      </w:pPr>
+    </w:p>
+    <w:p>
+      <w:pPr>
+        <w:rPr>
+          <w:u w:val="single"/>
+        </w:rPr>
+      </w:pPr>
+    </w:p>
+    <w:p>
+      <w:pPr>
+        <w:rPr>
+          <w:u w:val="single"/>
+        </w:rPr>
+      </w:pPr>
+    </w:p>
+    <w:p>
+      <w:pPr>
+        <w:rPr>
+          <w:u w:val="single"/>
+        </w:rPr>
+      </w:pPr>
+    </w:p>
+    <w:p>
+      <w:pPr>
+        <w:rPr>
+          <w:u w:val="single"/>
+        </w:rPr>
+      </w:pPr>
+    </w:p>
+    <w:p>
+      <w:r>
+        <w:rPr>
+          <w:u w:val="single"/>
+        </w:rPr>
+        <w:t>Step 4 (Alternate):</w:t>
+      </w:r>
+      <w:r>
+        <w:t xml:space="preserve"> Open the file “</w:t>
+      </w:r>
+      <w:r>
+        <w:t>Matlab_commands_3_16_GenomADupdate</w:t>
+      </w:r>
+      <w:r>
+        <w:t>.m” in Matlab. Then, click the “Run” button at the top of t</w:t>
+      </w:r>
+      <w:r>
+        <w:t>he screen. Then, click “Change F</w:t>
+      </w:r>
+      <w:r>
+        <w:t>older” if a popup comes up after clicking the run button.</w:t>
+      </w:r>
+      <w:r>
+        <w:t xml:space="preserve"> Wait until the bottom left</w:t>
+      </w:r>
+      <w:r>
+        <w:t>-h</w:t>
+      </w:r>
+      <w:r>
+        <w:t>and corner of the Matlab window does not say “</w:t>
+      </w:r>
+      <w:r>
+        <w:t>B</w:t>
+      </w:r>
+      <w:r>
+        <w:t>usy.”</w:t>
+      </w:r>
+      <w:r>
+        <w:rPr>
+          <w:noProof/>
+          <w:u w:val="single"/>
+        </w:rPr>
+        <w:t xml:space="preserve"> </w:t>
+      </w:r>
+    </w:p>
+    <w:p>
+      <w:pPr>
+        <w:rPr>
+          <w:u w:val="single"/>
+        </w:rPr>
+      </w:pPr>
+    </w:p>
+    <w:p>
+      <w:pPr>
+        <w:rPr>
+          <w:u w:val="single"/>
+        </w:rPr>
+      </w:pPr>
+      <w:r>
+        <w:rPr>
+          <w:noProof/>
+          <w:u w:val="single"/>
+        </w:rPr>
         <mc:AlternateContent>
           <mc:Choice Requires="wps">
             <w:drawing>
-              <wp:anchor distT="0" distB="0" distL="114300" distR="114300" simplePos="0" relativeHeight="251662336" behindDoc="0" locked="0" layoutInCell="1" allowOverlap="1" wp14:anchorId="0FA751DC" wp14:editId="13963DB9">
+              <wp:anchor distT="0" distB="0" distL="114300" distR="114300" simplePos="0" relativeHeight="251666432" behindDoc="0" locked="0" layoutInCell="1" allowOverlap="1" wp14:anchorId="0312250A" wp14:editId="273848E7">
                 <wp:simplePos x="0" y="0"/>
-                <wp:positionH relativeFrom="column">
-                  <wp:posOffset>3543300</wp:posOffset>
+                <wp:positionH relativeFrom="margin">
+                  <wp:posOffset>114300</wp:posOffset>
                 </wp:positionH>
                 <wp:positionV relativeFrom="paragraph">
-                  <wp:posOffset>201930</wp:posOffset>
+                  <wp:posOffset>3335655</wp:posOffset>
                 </wp:positionV>
-                <wp:extent cx="1257300" cy="457200"/>
-                <wp:effectExtent l="50800" t="50800" r="63500" b="127000"/>
+                <wp:extent cx="228600" cy="228600"/>
+                <wp:effectExtent l="50800" t="25400" r="76200" b="101600"/>
                 <wp:wrapNone/>
-                <wp:docPr id="9" name="Right Arrow 9"/>
+                <wp:docPr id="15" name="Frame 15"/>
                 <wp:cNvGraphicFramePr/>
                 <a:graphic xmlns:a="http://schemas.openxmlformats.org/drawingml/2006/main">
                   <a:graphicData uri="http://schemas.microsoft.com/office/word/2010/wordprocessingShape">
@@ -1058,11 +1198,19 @@
                       <wps:spPr>
                         <a:xfrm>
                           <a:off x="0" y="0"/>
-                          <a:ext cx="1257300" cy="457200"/>
+                          <a:ext cx="228600" cy="228600"/>
                         </a:xfrm>
-                        <a:prstGeom prst="rightArrow">
+                        <a:prstGeom prst="frame">
                           <a:avLst/>
                         </a:prstGeom>
+                        <a:solidFill>
+                          <a:srgbClr val="FF0000"/>
+                        </a:solidFill>
+                        <a:ln>
+                          <a:solidFill>
+                            <a:srgbClr val="FF0000"/>
+                          </a:solidFill>
+                        </a:ln>
                       </wps:spPr>
                       <wps:style>
                         <a:lnRef idx="1">
@@ -1098,11 +1246,10 @@
           </mc:Choice>
           <mc:Fallback>
             <w:pict>
-              <v:shape id="Right Arrow 9" o:spid="_x0000_s1026" type="#_x0000_t13" style="position:absolute;margin-left:279pt;margin-top:15.9pt;width:99pt;height:36pt;z-index:251662336;visibility:visible;mso-wrap-style:square;mso-width-percent:0;mso-height-percent:0;mso-wrap-distance-left:9pt;mso-wrap-distance-top:0;mso-wrap-distance-right:9pt;mso-wrap-distance-bottom:0;mso-position-horizontal:absolute;mso-position-horizontal-relative:text;mso-position-vertical:absolute;mso-position-vertical-relative:text;mso-width-percent:0;mso-height-percent:0;mso-width-relative:margin;mso-height-relative:margin;v-text-anchor:middle" o:gfxdata="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" adj="17673" fillcolor="#4f81bd [3204]" strokecolor="#4579b8 [3044]">
-                <v:fill color2="#a7bfde [1620]" rotate="t" type="gradient">
-                  <o:fill v:ext="view" type="gradientUnscaled"/>
-                </v:fill>
+              <v:shape id="Frame 15" o:spid="_x0000_s1026" style="position:absolute;margin-left:9pt;margin-top:262.65pt;width:18pt;height:18pt;z-index:251666432;visibility:visible;mso-wrap-style:square;mso-width-percent:0;mso-height-percent:0;mso-wrap-distance-left:9pt;mso-wrap-distance-top:0;mso-wrap-distance-right:9pt;mso-wrap-distance-bottom:0;mso-position-horizontal:absolute;mso-position-horizontal-relative:margin;mso-position-vertical:absolute;mso-position-vertical-relative:text;mso-width-percent:0;mso-height-percent:0;mso-width-relative:margin;mso-height-relative:margin;v-text-anchor:middle" coordsize="228600,228600" o:gfxdata="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" path="m0,0l228600,,228600,228600,,228600,,0xm28575,28575l28575,200025,200025,200025,200025,28575,28575,28575xe" fillcolor="red" strokecolor="red">
                 <v:shadow on="t" opacity="22937f" mv:blur="40000f" origin=",.5" offset="0,23000emu"/>
+                <v:path arrowok="t" o:connecttype="custom" o:connectlocs="0,0;228600,0;228600,228600;0,228600;0,0;28575,28575;28575,200025;200025,200025;200025,28575;28575,28575" o:connectangles="0,0,0,0,0,0,0,0,0,0"/>
+                <w10:wrap anchorx="margin"/>
               </v:shape>
             </w:pict>
           </mc:Fallback>
@@ -1111,12 +1258,98 @@
       <w:r>
         <w:rPr>
           <w:noProof/>
+          <w:u w:val="single"/>
+        </w:rPr>
+        <mc:AlternateContent>
+          <mc:Choice Requires="wps">
+            <w:drawing>
+              <wp:anchor distT="0" distB="0" distL="114300" distR="114300" simplePos="0" relativeHeight="251664384" behindDoc="0" locked="0" layoutInCell="1" allowOverlap="1" wp14:anchorId="16DB1CF9" wp14:editId="10D09161">
+                <wp:simplePos x="0" y="0"/>
+                <wp:positionH relativeFrom="margin">
+                  <wp:posOffset>1257300</wp:posOffset>
+                </wp:positionH>
+                <wp:positionV relativeFrom="paragraph">
+                  <wp:posOffset>249555</wp:posOffset>
+                </wp:positionV>
+                <wp:extent cx="228600" cy="228600"/>
+                <wp:effectExtent l="50800" t="25400" r="76200" b="101600"/>
+                <wp:wrapNone/>
+                <wp:docPr id="14" name="Frame 14"/>
+                <wp:cNvGraphicFramePr/>
+                <a:graphic xmlns:a="http://schemas.openxmlformats.org/drawingml/2006/main">
+                  <a:graphicData uri="http://schemas.microsoft.com/office/word/2010/wordprocessingShape">
+                    <wps:wsp>
+                      <wps:cNvSpPr/>
+                      <wps:spPr>
+                        <a:xfrm>
+                          <a:off x="0" y="0"/>
+                          <a:ext cx="228600" cy="228600"/>
+                        </a:xfrm>
+                        <a:prstGeom prst="frame">
+                          <a:avLst/>
+                        </a:prstGeom>
+                        <a:solidFill>
+                          <a:srgbClr val="FF0000"/>
+                        </a:solidFill>
+                        <a:ln>
+                          <a:solidFill>
+                            <a:srgbClr val="FF0000"/>
+                          </a:solidFill>
+                        </a:ln>
+                      </wps:spPr>
+                      <wps:style>
+                        <a:lnRef idx="1">
+                          <a:schemeClr val="accent1"/>
+                        </a:lnRef>
+                        <a:fillRef idx="3">
+                          <a:schemeClr val="accent1"/>
+                        </a:fillRef>
+                        <a:effectRef idx="2">
+                          <a:schemeClr val="accent1"/>
+                        </a:effectRef>
+                        <a:fontRef idx="minor">
+                          <a:schemeClr val="lt1"/>
+                        </a:fontRef>
+                      </wps:style>
+                      <wps:bodyPr rot="0" spcFirstLastPara="0" vertOverflow="overflow" horzOverflow="overflow" vert="horz" wrap="square" lIns="91440" tIns="45720" rIns="91440" bIns="45720" numCol="1" spcCol="0" rtlCol="0" fromWordArt="0" anchor="ctr" anchorCtr="0" forceAA="0" compatLnSpc="1">
+                        <a:prstTxWarp prst="textNoShape">
+                          <a:avLst/>
+                        </a:prstTxWarp>
+                        <a:noAutofit/>
+                      </wps:bodyPr>
+                    </wps:wsp>
+                  </a:graphicData>
+                </a:graphic>
+                <wp14:sizeRelH relativeFrom="margin">
+                  <wp14:pctWidth>0</wp14:pctWidth>
+                </wp14:sizeRelH>
+                <wp14:sizeRelV relativeFrom="margin">
+                  <wp14:pctHeight>0</wp14:pctHeight>
+                </wp14:sizeRelV>
+              </wp:anchor>
+            </w:drawing>
+          </mc:Choice>
+          <mc:Fallback>
+            <w:pict>
+              <v:shape id="Frame 14" o:spid="_x0000_s1026" style="position:absolute;margin-left:99pt;margin-top:19.65pt;width:18pt;height:18pt;z-index:251664384;visibility:visible;mso-wrap-style:square;mso-width-percent:0;mso-height-percent:0;mso-wrap-distance-left:9pt;mso-wrap-distance-top:0;mso-wrap-distance-right:9pt;mso-wrap-distance-bottom:0;mso-position-horizontal:absolute;mso-position-horizontal-relative:margin;mso-position-vertical:absolute;mso-position-vertical-relative:text;mso-width-percent:0;mso-height-percent:0;mso-width-relative:margin;mso-height-relative:margin;v-text-anchor:middle" coordsize="228600,228600" o:gfxdata="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" path="m0,0l228600,,228600,228600,,228600,,0xm28575,28575l28575,200025,200025,200025,200025,28575,28575,28575xe" fillcolor="red" strokecolor="red">
+                <v:shadow on="t" opacity="22937f" mv:blur="40000f" origin=",.5" offset="0,23000emu"/>
+                <v:path arrowok="t" o:connecttype="custom" o:connectlocs="0,0;228600,0;228600,228600;0,228600;0,0;28575,28575;28575,200025;200025,200025;200025,28575;28575,28575" o:connectangles="0,0,0,0,0,0,0,0,0,0"/>
+                <w10:wrap anchorx="margin"/>
+              </v:shape>
+            </w:pict>
+          </mc:Fallback>
+        </mc:AlternateContent>
+      </w:r>
+      <w:r>
+        <w:rPr>
+          <w:noProof/>
+          <w:u w:val="single"/>
         </w:rPr>
         <w:drawing>
-          <wp:inline distT="0" distB="0" distL="0" distR="0" wp14:anchorId="4B73969A" wp14:editId="4D3FA77C">
-            <wp:extent cx="5486400" cy="461010"/>
-            <wp:effectExtent l="0" t="0" r="0" b="0"/>
-            <wp:docPr id="8" name="Picture 8"/>
+          <wp:inline distT="0" distB="0" distL="0" distR="0" wp14:anchorId="52D1BBD2" wp14:editId="0F9CE02D">
+            <wp:extent cx="5600700" cy="3470434"/>
+            <wp:effectExtent l="0" t="0" r="0" b="9525"/>
+            <wp:docPr id="13" name="Picture 13"/>
             <wp:cNvGraphicFramePr>
               <a:graphicFrameLocks xmlns:a="http://schemas.openxmlformats.org/drawingml/2006/main" noChangeAspect="1"/>
             </wp:cNvGraphicFramePr>
@@ -1124,29 +1357,36 @@
               <a:graphicData uri="http://schemas.openxmlformats.org/drawingml/2006/picture">
                 <pic:pic xmlns:pic="http://schemas.openxmlformats.org/drawingml/2006/picture">
                   <pic:nvPicPr>
-                    <pic:cNvPr id="0" name="Screen Shot 2017-07-17 at 10.00.00 AM.png"/>
+                    <pic:cNvPr id="0" name="Screen Shot 2017-08-24 at 8.50.15 AM.png"/>
                     <pic:cNvPicPr/>
                   </pic:nvPicPr>
-                  <pic:blipFill>
-                    <a:blip r:embed="rId12">
+                  <pic:blipFill rotWithShape="1">
+                    <a:blip r:embed="rId13">
                       <a:extLst>
                         <a:ext uri="{28A0092B-C50C-407E-A947-70E740481C1C}">
                           <a14:useLocalDpi xmlns:a14="http://schemas.microsoft.com/office/drawing/2010/main" val="0"/>
                         </a:ext>
                       </a:extLst>
                     </a:blip>
-                    <a:stretch>
-                      <a:fillRect/>
-                    </a:stretch>
+                    <a:srcRect r="16667" b="-482"/>
+                    <a:stretch/>
                   </pic:blipFill>
-                  <pic:spPr>
+                  <pic:spPr bwMode="auto">
                     <a:xfrm>
                       <a:off x="0" y="0"/>
-                      <a:ext cx="5486400" cy="461010"/>
+                      <a:ext cx="5601238" cy="3470767"/>
                     </a:xfrm>
                     <a:prstGeom prst="rect">
                       <a:avLst/>
                     </a:prstGeom>
+                    <a:ln>
+                      <a:noFill/>
+                    </a:ln>
+                    <a:extLst>
+                      <a:ext uri="{53640926-AAD7-44d8-BBD7-CCE9431645EC}">
+                        <a14:shadowObscured xmlns:a14="http://schemas.microsoft.com/office/drawing/2010/main"/>
+                      </a:ext>
+                    </a:extLst>
                   </pic:spPr>
                 </pic:pic>
               </a:graphicData>
@@ -1157,64 +1397,10 @@
     </w:p>
     <w:p>
       <w:pPr>
-        <w:jc w:val="center"/>
-      </w:pPr>
-    </w:p>
-    <w:p>
-      <w:pPr>
-        <w:jc w:val="center"/>
-      </w:pPr>
-      <w:r>
-        <w:rPr>
-          <w:noProof/>
-        </w:rPr>
-        <w:drawing>
-          <wp:inline distT="0" distB="0" distL="0" distR="0" wp14:anchorId="60794820" wp14:editId="21B54814">
-            <wp:extent cx="3771900" cy="2955527"/>
-            <wp:effectExtent l="25400" t="25400" r="12700" b="16510"/>
-            <wp:docPr id="11" name="Picture 11"/>
-            <wp:cNvGraphicFramePr>
-              <a:graphicFrameLocks xmlns:a="http://schemas.openxmlformats.org/drawingml/2006/main" noChangeAspect="1"/>
-            </wp:cNvGraphicFramePr>
-            <a:graphic xmlns:a="http://schemas.openxmlformats.org/drawingml/2006/main">
-              <a:graphicData uri="http://schemas.openxmlformats.org/drawingml/2006/picture">
-                <pic:pic xmlns:pic="http://schemas.openxmlformats.org/drawingml/2006/picture">
-                  <pic:nvPicPr>
-                    <pic:cNvPr id="0" name="Screen Shot 2017-07-19 at 2.45.30 PM.png"/>
-                    <pic:cNvPicPr/>
-                  </pic:nvPicPr>
-                  <pic:blipFill>
-                    <a:blip r:embed="rId14">
-                      <a:extLst>
-                        <a:ext uri="{28A0092B-C50C-407E-A947-70E740481C1C}">
-                          <a14:useLocalDpi xmlns:a14="http://schemas.microsoft.com/office/drawing/2010/main" val="0"/>
-                        </a:ext>
-                      </a:extLst>
-                    </a:blip>
-                    <a:stretch>
-                      <a:fillRect/>
-                    </a:stretch>
-                  </pic:blipFill>
-                  <pic:spPr>
-                    <a:xfrm>
-                      <a:off x="0" y="0"/>
-                      <a:ext cx="3771944" cy="2955561"/>
-                    </a:xfrm>
-                    <a:prstGeom prst="rect">
-                      <a:avLst/>
-                    </a:prstGeom>
-                    <a:ln>
-                      <a:solidFill>
-                        <a:schemeClr val="tx1"/>
-                      </a:solidFill>
-                    </a:ln>
-                  </pic:spPr>
-                </pic:pic>
-              </a:graphicData>
-            </a:graphic>
-          </wp:inline>
-        </w:drawing>
-      </w:r>
+        <w:rPr>
+          <w:u w:val="single"/>
+        </w:rPr>
+      </w:pPr>
     </w:p>
     <w:p>
       <w:pPr>
@@ -1234,10 +1420,25 @@
         <w:t xml:space="preserve"> </w:t>
       </w:r>
       <w:r>
-        <w:t xml:space="preserve"> Open the file “aafilterdata.csv” in Excel and </w:t>
-      </w:r>
-      <w:r>
-        <w:t>click on the tab “Developer.” Then select “</w:t>
+        <w:t xml:space="preserve"> Open the file “</w:t>
+      </w:r>
+      <w:r>
+        <w:t>snvdata</w:t>
+      </w:r>
+      <w:r>
+        <w:t>.csv</w:t>
+      </w:r>
+      <w:r>
+        <w:t xml:space="preserve">” in Excel. Create a new sheet in this workbook and title this sheet “aa codes.” Copy the data in the “aa codes” sheet from the dataWithaa.xlsm file and paste it in the same sheet in this snvdata.csv file. Then, </w:t>
+      </w:r>
+      <w:r>
+        <w:t xml:space="preserve">click on the tab “Developer.” </w:t>
+      </w:r>
+      <w:r>
+        <w:t>S</w:t>
+      </w:r>
+      <w:r>
+        <w:t>elect “</w:t>
       </w:r>
       <w:r>
         <w:t>M</w:t>
@@ -1246,7 +1447,10 @@
         <w:t>acros”</w:t>
       </w:r>
       <w:r>
-        <w:t xml:space="preserve"> and select “</w:t>
+        <w:t xml:space="preserve"> and select </w:t>
+      </w:r>
+      <w:r>
+        <w:t>“</w:t>
       </w:r>
       <w:r>
         <w:t>dataWithaa.xlsm!FormatAA</w:t>
@@ -1263,10 +1467,53 @@
       <w:r>
         <w:t xml:space="preserve"> The resulting file should be formatted as desired.</w:t>
       </w:r>
-    </w:p>
+      <w:r>
+        <w:t xml:space="preserve"> Now, save this file with the name “snvdata” as a</w:t>
+      </w:r>
+      <w:r>
+        <w:t>n</w:t>
+      </w:r>
+      <w:bookmarkStart w:id="0" w:name="_GoBack"/>
+      <w:bookmarkEnd w:id="0"/>
+      <w:r>
+        <w:t xml:space="preserve"> xlsx file (Excel workbook).</w:t>
+      </w:r>
+    </w:p>
+    <w:p/>
+    <w:p>
+      <w:r>
+        <w:rPr>
+          <w:u w:val="single"/>
+        </w:rPr>
+        <w:t>Step 6:</w:t>
+      </w:r>
+      <w:r>
+        <w:t xml:space="preserve">  Open the file “formatfilterindels.csv” in Excel and click on the tab “Developer.” Then select “Macros” and select “indelmacro</w:t>
+      </w:r>
+      <w:r>
+        <w:t>.xlsm!</w:t>
+      </w:r>
+      <w:r>
+        <w:t>formatIndels.</w:t>
+      </w:r>
+      <w:r>
+        <w:t>”</w:t>
+      </w:r>
+      <w:r>
+        <w:t xml:space="preserve"> Then, click “Run.” The resulting file should be formatted as desired. Now, save this file with the name “indeldata” as a</w:t>
+      </w:r>
+      <w:r>
+        <w:t>n</w:t>
+      </w:r>
+      <w:r>
+        <w:t xml:space="preserve"> xlsx file (Excel workbook).</w:t>
+      </w:r>
+    </w:p>
+    <w:p/>
+    <w:p/>
     <w:sectPr>
-      <w:footerReference w:type="even" r:id="rId15"/>
-      <w:footerReference w:type="default" r:id="rId16"/>
+      <w:footerReference w:type="even" r:id="rId14"/>
+      <w:footerReference w:type="default" r:id="rId15"/>
       <w:pgSz w:w="12240" w:h="15840"/>
       <w:pgMar w:top="1440" w:right="1800" w:bottom="1440" w:left="1800" w:header="720" w:footer="720" w:gutter="0"/>
       <w:cols w:space="720"/>
@@ -1365,7 +1612,7 @@
         <w:rStyle w:val="PageNumber"/>
         <w:noProof/>
       </w:rPr>
-      <w:t>1</w:t>
+      <w:t>4</w:t>
     </w:r>
     <w:r>
       <w:rPr>
@@ -2469,7 +2716,7 @@
 </file>
 
 <file path=customXml/itemProps1.xml><?xml version="1.0" encoding="utf-8"?>
-<ds:datastoreItem xmlns:ds="http://schemas.openxmlformats.org/officeDocument/2006/customXml" ds:itemID="{86A6BB9B-3EFE-5B49-9284-21E0B8BB661D}">
+<ds:datastoreItem xmlns:ds="http://schemas.openxmlformats.org/officeDocument/2006/customXml" ds:itemID="{15FF2886-D2A1-1A4B-A0B4-8C1A1EF7E898}">
   <ds:schemaRefs>
     <ds:schemaRef ds:uri="http://schemas.openxmlformats.org/officeDocument/2006/bibliography"/>
   </ds:schemaRefs>

</xml_diff>

<commit_message>
Updated documentation and fixed inconsistency
</commit_message>
<xml_diff>
--- a/documentation.docx
+++ b/documentation.docx
@@ -1473,43 +1473,48 @@
       <w:r>
         <w:t>n</w:t>
       </w:r>
+      <w:r>
+        <w:t xml:space="preserve"> xlsx file (Excel workbook).</w:t>
+      </w:r>
+    </w:p>
+    <w:p/>
+    <w:p>
+      <w:r>
+        <w:rPr>
+          <w:u w:val="single"/>
+        </w:rPr>
+        <w:t>Step 6:</w:t>
+      </w:r>
+      <w:r>
+        <w:t xml:space="preserve">  Open the file “formatfilterindels.csv” in Excel and click on the tab “Developer.” Then select “Macros” and select “indelmacro</w:t>
+      </w:r>
+      <w:r>
+        <w:t>.xlsm!</w:t>
+      </w:r>
+      <w:r>
+        <w:t>formatIndels.</w:t>
+      </w:r>
+      <w:r>
+        <w:t>”</w:t>
+      </w:r>
+      <w:r>
+        <w:t xml:space="preserve"> Then, click “Run.” The resulting file should be formatted as desired. Now, save this file with the name “indeldata” as a</w:t>
+      </w:r>
+      <w:r>
+        <w:t>n</w:t>
+      </w:r>
+      <w:r>
+        <w:t xml:space="preserve"> xlsx file (Excel workbook).</w:t>
+      </w:r>
+    </w:p>
+    <w:p/>
+    <w:p>
+      <w:r>
+        <w:t>Note: The order of the samples as displayed in the snvdata and formatfilterindels files is the same as the order in the namelist.txt file.</w:t>
+      </w:r>
       <w:bookmarkStart w:id="0" w:name="_GoBack"/>
       <w:bookmarkEnd w:id="0"/>
-      <w:r>
-        <w:t xml:space="preserve"> xlsx file (Excel workbook).</w:t>
-      </w:r>
-    </w:p>
-    <w:p/>
-    <w:p>
-      <w:r>
-        <w:rPr>
-          <w:u w:val="single"/>
-        </w:rPr>
-        <w:t>Step 6:</w:t>
-      </w:r>
-      <w:r>
-        <w:t xml:space="preserve">  Open the file “formatfilterindels.csv” in Excel and click on the tab “Developer.” Then select “Macros” and select “indelmacro</w:t>
-      </w:r>
-      <w:r>
-        <w:t>.xlsm!</w:t>
-      </w:r>
-      <w:r>
-        <w:t>formatIndels.</w:t>
-      </w:r>
-      <w:r>
-        <w:t>”</w:t>
-      </w:r>
-      <w:r>
-        <w:t xml:space="preserve"> Then, click “Run.” The resulting file should be formatted as desired. Now, save this file with the name “indeldata” as a</w:t>
-      </w:r>
-      <w:r>
-        <w:t>n</w:t>
-      </w:r>
-      <w:r>
-        <w:t xml:space="preserve"> xlsx file (Excel workbook).</w:t>
-      </w:r>
-    </w:p>
-    <w:p/>
+    </w:p>
     <w:p/>
     <w:sectPr>
       <w:footerReference w:type="even" r:id="rId14"/>
@@ -1612,7 +1617,7 @@
         <w:rStyle w:val="PageNumber"/>
         <w:noProof/>
       </w:rPr>
-      <w:t>4</w:t>
+      <w:t>1</w:t>
     </w:r>
     <w:r>
       <w:rPr>
@@ -2716,7 +2721,7 @@
 </file>
 
 <file path=customXml/itemProps1.xml><?xml version="1.0" encoding="utf-8"?>
-<ds:datastoreItem xmlns:ds="http://schemas.openxmlformats.org/officeDocument/2006/customXml" ds:itemID="{15FF2886-D2A1-1A4B-A0B4-8C1A1EF7E898}">
+<ds:datastoreItem xmlns:ds="http://schemas.openxmlformats.org/officeDocument/2006/customXml" ds:itemID="{CDB08E92-E5E7-394A-BA9E-47BDDBEB2B95}">
   <ds:schemaRefs>
     <ds:schemaRef ds:uri="http://schemas.openxmlformats.org/officeDocument/2006/bibliography"/>
   </ds:schemaRefs>

</xml_diff>

<commit_message>
Added quality score updates
</commit_message>
<xml_diff>
--- a/documentation.docx
+++ b/documentation.docx
@@ -291,12 +291,21 @@
         <w:t xml:space="preserve"> Click the “run” button in the PyCharm Window.</w:t>
       </w:r>
       <w:r>
-        <w:t xml:space="preserve"> (Alternatively, type </w:t>
-      </w:r>
-    </w:p>
-    <w:p>
-      <w:r>
-        <w:t>“python Analyzer.py” in the Terminal.</w:t>
+        <w:t xml:space="preserve"> (Alternatively,</w:t>
+      </w:r>
+      <w:r>
+        <w:t xml:space="preserve"> navigate to the location of the Analyzer.py file for the gene in this analysis in Terminal and</w:t>
+      </w:r>
+      <w:r>
+        <w:t xml:space="preserve"> type </w:t>
+      </w:r>
+    </w:p>
+    <w:p>
+      <w:r>
+        <w:t>“pyth</w:t>
+      </w:r>
+      <w:r>
+        <w:t>on Analyzer.py.”</w:t>
       </w:r>
     </w:p>
     <w:p/>
@@ -717,6 +726,14 @@
       <w:r>
         <w:t>, and the minimum read count in each direction in the fields shown below.</w:t>
       </w:r>
+      <w:r>
+        <w:t xml:space="preserve"> You can leave the Minimum Quality Score section blank if you don’t know what to put as a value here. Currently, the default is 46.</w:t>
+      </w:r>
+      <w:r>
+        <w:t xml:space="preserve"> Subtracting 33 from the quality score given here will give you the Phred quality score seen in IGV.</w:t>
+      </w:r>
+      <w:bookmarkStart w:id="0" w:name="_GoBack"/>
+      <w:bookmarkEnd w:id="0"/>
     </w:p>
     <w:p>
       <w:pPr>
@@ -730,12 +747,14 @@
       <w:r>
         <w:rPr>
           <w:noProof/>
+          <w:sz w:val="32"/>
+          <w:u w:val="single"/>
         </w:rPr>
         <w:drawing>
-          <wp:inline distT="0" distB="0" distL="0" distR="0" wp14:anchorId="1A67EB57" wp14:editId="3C3EF9B0">
-            <wp:extent cx="1555044" cy="2171700"/>
+          <wp:inline distT="0" distB="0" distL="0" distR="0" wp14:anchorId="0F1F1E61" wp14:editId="06FAC339">
+            <wp:extent cx="1756779" cy="2857500"/>
             <wp:effectExtent l="0" t="0" r="0" b="0"/>
-            <wp:docPr id="12" name="Picture 12"/>
+            <wp:docPr id="1" name="Picture 1"/>
             <wp:cNvGraphicFramePr>
               <a:graphicFrameLocks xmlns:a="http://schemas.openxmlformats.org/drawingml/2006/main" noChangeAspect="1"/>
             </wp:cNvGraphicFramePr>
@@ -743,7 +762,7 @@
               <a:graphicData uri="http://schemas.openxmlformats.org/drawingml/2006/picture">
                 <pic:pic xmlns:pic="http://schemas.openxmlformats.org/drawingml/2006/picture">
                   <pic:nvPicPr>
-                    <pic:cNvPr id="0" name="Screen Shot 2017-08-03 at 8.52.30 AM.png"/>
+                    <pic:cNvPr id="0" name="Screen Shot 2017-09-01 at 12.09.30 PM.png"/>
                     <pic:cNvPicPr/>
                   </pic:nvPicPr>
                   <pic:blipFill>
@@ -761,7 +780,7 @@
                   <pic:spPr>
                     <a:xfrm>
                       <a:off x="0" y="0"/>
-                      <a:ext cx="1555044" cy="2171700"/>
+                      <a:ext cx="1756779" cy="2857500"/>
                     </a:xfrm>
                     <a:prstGeom prst="rect">
                       <a:avLst/>
@@ -1043,7 +1062,7 @@
                     <pic:cNvPicPr/>
                   </pic:nvPicPr>
                   <pic:blipFill>
-                    <a:blip r:embed="rId11">
+                    <a:blip r:embed="rId13">
                       <a:extLst>
                         <a:ext uri="{28A0092B-C50C-407E-A947-70E740481C1C}">
                           <a14:useLocalDpi xmlns:a14="http://schemas.microsoft.com/office/drawing/2010/main" val="0"/>
@@ -1361,7 +1380,7 @@
                     <pic:cNvPicPr/>
                   </pic:nvPicPr>
                   <pic:blipFill rotWithShape="1">
-                    <a:blip r:embed="rId13">
+                    <a:blip r:embed="rId14">
                       <a:extLst>
                         <a:ext uri="{28A0092B-C50C-407E-A947-70E740481C1C}">
                           <a14:useLocalDpi xmlns:a14="http://schemas.microsoft.com/office/drawing/2010/main" val="0"/>
@@ -1512,13 +1531,11 @@
       <w:r>
         <w:t>Note: The order of the samples as displayed in the snvdata and formatfilterindels files is the same as the order in the namelist.txt file.</w:t>
       </w:r>
-      <w:bookmarkStart w:id="0" w:name="_GoBack"/>
-      <w:bookmarkEnd w:id="0"/>
     </w:p>
     <w:p/>
     <w:sectPr>
-      <w:footerReference w:type="even" r:id="rId14"/>
-      <w:footerReference w:type="default" r:id="rId15"/>
+      <w:footerReference w:type="even" r:id="rId15"/>
+      <w:footerReference w:type="default" r:id="rId16"/>
       <w:pgSz w:w="12240" w:h="15840"/>
       <w:pgMar w:top="1440" w:right="1800" w:bottom="1440" w:left="1800" w:header="720" w:footer="720" w:gutter="0"/>
       <w:cols w:space="720"/>
@@ -2721,7 +2738,7 @@
 </file>
 
 <file path=customXml/itemProps1.xml><?xml version="1.0" encoding="utf-8"?>
-<ds:datastoreItem xmlns:ds="http://schemas.openxmlformats.org/officeDocument/2006/customXml" ds:itemID="{CDB08E92-E5E7-394A-BA9E-47BDDBEB2B95}">
+<ds:datastoreItem xmlns:ds="http://schemas.openxmlformats.org/officeDocument/2006/customXml" ds:itemID="{A61A5416-38D6-814D-B5DB-0B47A8F87F1D}">
   <ds:schemaRefs>
     <ds:schemaRef ds:uri="http://schemas.openxmlformats.org/officeDocument/2006/bibliography"/>
   </ds:schemaRefs>

</xml_diff>